<commit_message>
Update Attitude Control Papers
</commit_message>
<xml_diff>
--- a/Material/Papers/Literature review.docx
+++ b/Material/Papers/Literature review.docx
@@ -2,27 +2,135 @@
 <file path=word/document.xml><?xml version="1.0" encoding="utf-8"?>
 <w:document xmlns:wpc="http://schemas.microsoft.com/office/word/2010/wordprocessingCanvas" xmlns:cx="http://schemas.microsoft.com/office/drawing/2014/chartex" xmlns:cx1="http://schemas.microsoft.com/office/drawing/2015/9/8/chartex" xmlns:cx2="http://schemas.microsoft.com/office/drawing/2015/10/21/chartex" xmlns:cx3="http://schemas.microsoft.com/office/drawing/2016/5/9/chartex" xmlns:cx4="http://schemas.microsoft.com/office/drawing/2016/5/10/chartex" xmlns:cx5="http://schemas.microsoft.com/office/drawing/2016/5/11/chartex" xmlns:cx6="http://schemas.microsoft.com/office/drawing/2016/5/12/chartex" xmlns:cx7="http://schemas.microsoft.com/office/drawing/2016/5/13/chartex" xmlns:cx8="http://schemas.microsoft.com/office/drawing/2016/5/14/chartex" xmlns:mc="http://schemas.openxmlformats.org/markup-compatibility/2006" xmlns:aink="http://schemas.microsoft.com/office/drawing/2016/ink" xmlns:am3d="http://schemas.microsoft.com/office/drawing/2017/model3d" xmlns:o="urn:schemas-microsoft-com:office:office" xmlns:oel="http://schemas.microsoft.com/office/2019/extlst" xmlns:r="http://schemas.openxmlformats.org/officeDocument/2006/relationships" xmlns:m="http://schemas.openxmlformats.org/officeDocument/2006/math" xmlns:v="urn:schemas-microsoft-com:vml" xmlns:wp14="http://schemas.microsoft.com/office/word/2010/wordprocessingDrawing" xmlns:wp="http://schemas.openxmlformats.org/drawingml/2006/wordprocessingDrawing" xmlns:w10="urn:schemas-microsoft-com:office:word" xmlns:w="http://schemas.openxmlformats.org/wordprocessingml/2006/main" xmlns:w14="http://schemas.microsoft.com/office/word/2010/wordml" xmlns:w15="http://schemas.microsoft.com/office/word/2012/wordml" xmlns:w16cex="http://schemas.microsoft.com/office/word/2018/wordml/cex" xmlns:w16cid="http://schemas.microsoft.com/office/word/2016/wordml/cid" xmlns:w16="http://schemas.microsoft.com/office/word/2018/wordml" xmlns:w16du="http://schemas.microsoft.com/office/word/2023/wordml/word16du" xmlns:w16sdtdh="http://schemas.microsoft.com/office/word/2020/wordml/sdtdatahash" xmlns:w16se="http://schemas.microsoft.com/office/word/2015/wordml/symex" xmlns:wpg="http://schemas.microsoft.com/office/word/2010/wordprocessingGroup" xmlns:wpi="http://schemas.microsoft.com/office/word/2010/wordprocessingInk" xmlns:wne="http://schemas.microsoft.com/office/word/2006/wordml" xmlns:wps="http://schemas.microsoft.com/office/word/2010/wordprocessingShape" mc:Ignorable="w14 w15 w16se w16cid w16 w16cex w16sdtdh w16du wp14">
   <w:body>
-    <w:p/>
-    <w:p>
-      <w:pPr>
-        <w:rPr>
-          <w:sz w:val="28"/>
-          <w:szCs w:val="28"/>
-        </w:rPr>
-      </w:pPr>
-      <w:r>
-        <w:rPr>
-          <w:sz w:val="28"/>
-          <w:szCs w:val="28"/>
-        </w:rPr>
-        <w:t>1)</w:t>
-      </w:r>
-      <w:r>
-        <w:rPr>
-          <w:sz w:val="28"/>
-          <w:szCs w:val="28"/>
-        </w:rPr>
-        <w:t>https://iris.uniroma1.it/retrieve/e3835324-4be5-15e8-e053-a505fe0a3de9/Carletta_%20A%20Magnetometer_2020.pdf</w:t>
+    <w:p>
+      <w:pPr>
+        <w:rPr>
+          <w:b/>
+          <w:bCs/>
+          <w:color w:val="0070C0"/>
+          <w:sz w:val="32"/>
+          <w:szCs w:val="32"/>
+        </w:rPr>
+      </w:pPr>
+      <w:r>
+        <w:rPr>
+          <w:b/>
+          <w:bCs/>
+          <w:color w:val="0070C0"/>
+          <w:sz w:val="32"/>
+          <w:szCs w:val="32"/>
+        </w:rPr>
+        <w:t>IMPORTANT:</w:t>
+      </w:r>
+    </w:p>
+    <w:p>
+      <w:pPr>
+        <w:rPr>
+          <w:b/>
+          <w:bCs/>
+          <w:sz w:val="24"/>
+          <w:szCs w:val="24"/>
+        </w:rPr>
+      </w:pPr>
+      <w:proofErr w:type="spellStart"/>
+      <w:r>
+        <w:rPr>
+          <w:b/>
+          <w:bCs/>
+          <w:sz w:val="24"/>
+          <w:szCs w:val="24"/>
+        </w:rPr>
+        <w:t>Magnetic</w:t>
+      </w:r>
+      <w:proofErr w:type="spellEnd"/>
+      <w:r>
+        <w:rPr>
+          <w:b/>
+          <w:bCs/>
+          <w:sz w:val="24"/>
+          <w:szCs w:val="24"/>
+        </w:rPr>
+        <w:t xml:space="preserve"> Attitude Control for </w:t>
+      </w:r>
+      <w:proofErr w:type="spellStart"/>
+      <w:r>
+        <w:rPr>
+          <w:b/>
+          <w:bCs/>
+          <w:sz w:val="24"/>
+          <w:szCs w:val="24"/>
+        </w:rPr>
+        <w:t>Satellites</w:t>
+      </w:r>
+      <w:proofErr w:type="spellEnd"/>
+      <w:r>
+        <w:rPr>
+          <w:b/>
+          <w:bCs/>
+          <w:sz w:val="24"/>
+          <w:szCs w:val="24"/>
+        </w:rPr>
+        <w:t xml:space="preserve"> in </w:t>
+      </w:r>
+      <w:proofErr w:type="spellStart"/>
+      <w:r>
+        <w:rPr>
+          <w:b/>
+          <w:bCs/>
+          <w:sz w:val="24"/>
+          <w:szCs w:val="24"/>
+        </w:rPr>
+        <w:t>Polar</w:t>
+      </w:r>
+      <w:proofErr w:type="spellEnd"/>
+      <w:r>
+        <w:rPr>
+          <w:b/>
+          <w:bCs/>
+          <w:sz w:val="24"/>
+          <w:szCs w:val="24"/>
+        </w:rPr>
+        <w:t xml:space="preserve"> or Sun-</w:t>
+      </w:r>
+      <w:proofErr w:type="spellStart"/>
+      <w:r>
+        <w:rPr>
+          <w:b/>
+          <w:bCs/>
+          <w:sz w:val="24"/>
+          <w:szCs w:val="24"/>
+        </w:rPr>
+        <w:t>Synchronous</w:t>
+      </w:r>
+      <w:proofErr w:type="spellEnd"/>
+      <w:r>
+        <w:rPr>
+          <w:b/>
+          <w:bCs/>
+          <w:sz w:val="24"/>
+          <w:szCs w:val="24"/>
+        </w:rPr>
+        <w:t xml:space="preserve"> </w:t>
+      </w:r>
+      <w:proofErr w:type="spellStart"/>
+      <w:r>
+        <w:rPr>
+          <w:b/>
+          <w:bCs/>
+          <w:sz w:val="24"/>
+          <w:szCs w:val="24"/>
+        </w:rPr>
+        <w:t>Orbits</w:t>
+      </w:r>
+      <w:proofErr w:type="spellEnd"/>
+      <w:r>
+        <w:rPr>
+          <w:b/>
+          <w:bCs/>
+          <w:sz w:val="24"/>
+          <w:szCs w:val="24"/>
+        </w:rPr>
+        <w:t>:</w:t>
       </w:r>
     </w:p>
     <w:p>
@@ -31,10 +139,706 @@
           <w:bottom w:val="single" w:sz="6" w:space="1" w:color="auto"/>
         </w:pBdr>
         <w:rPr>
-          <w:sz w:val="28"/>
-          <w:szCs w:val="28"/>
-        </w:rPr>
-      </w:pPr>
+          <w:b/>
+          <w:bCs/>
+          <w:sz w:val="24"/>
+          <w:szCs w:val="24"/>
+        </w:rPr>
+      </w:pPr>
+      <w:hyperlink r:id="rId8" w:history="1">
+        <w:r>
+          <w:rPr>
+            <w:rStyle w:val="Collegamentoipertestuale"/>
+            <w:b/>
+            <w:bCs/>
+            <w:sz w:val="24"/>
+            <w:szCs w:val="24"/>
+          </w:rPr>
+          <w:t>https://sci-hub.ru/https://doi.org/10.2514/1.G000751</w:t>
+        </w:r>
+      </w:hyperlink>
+      <w:r>
+        <w:rPr>
+          <w:b/>
+          <w:bCs/>
+          <w:sz w:val="24"/>
+          <w:szCs w:val="24"/>
+        </w:rPr>
+        <w:t xml:space="preserve"> </w:t>
+      </w:r>
+    </w:p>
+    <w:p>
+      <w:pPr>
+        <w:rPr>
+          <w:b/>
+          <w:bCs/>
+          <w:sz w:val="24"/>
+          <w:szCs w:val="24"/>
+        </w:rPr>
+      </w:pPr>
+    </w:p>
+    <w:p>
+      <w:pPr>
+        <w:rPr>
+          <w:b/>
+          <w:bCs/>
+          <w:sz w:val="24"/>
+          <w:szCs w:val="24"/>
+        </w:rPr>
+      </w:pPr>
+    </w:p>
+    <w:p>
+      <w:pPr>
+        <w:rPr>
+          <w:b/>
+          <w:bCs/>
+          <w:sz w:val="24"/>
+          <w:szCs w:val="24"/>
+        </w:rPr>
+      </w:pPr>
+      <w:proofErr w:type="spellStart"/>
+      <w:r>
+        <w:rPr>
+          <w:b/>
+          <w:bCs/>
+          <w:sz w:val="24"/>
+          <w:szCs w:val="24"/>
+        </w:rPr>
+        <w:t>Modern</w:t>
+      </w:r>
+      <w:proofErr w:type="spellEnd"/>
+      <w:r>
+        <w:rPr>
+          <w:b/>
+          <w:bCs/>
+          <w:sz w:val="24"/>
+          <w:szCs w:val="24"/>
+        </w:rPr>
+        <w:t xml:space="preserve"> </w:t>
+      </w:r>
+      <w:proofErr w:type="spellStart"/>
+      <w:r>
+        <w:rPr>
+          <w:b/>
+          <w:bCs/>
+          <w:sz w:val="24"/>
+          <w:szCs w:val="24"/>
+        </w:rPr>
+        <w:t>Spacecraft</w:t>
+      </w:r>
+      <w:proofErr w:type="spellEnd"/>
+      <w:r>
+        <w:rPr>
+          <w:b/>
+          <w:bCs/>
+          <w:sz w:val="24"/>
+          <w:szCs w:val="24"/>
+        </w:rPr>
+        <w:t xml:space="preserve"> </w:t>
+      </w:r>
+      <w:proofErr w:type="spellStart"/>
+      <w:r>
+        <w:rPr>
+          <w:b/>
+          <w:bCs/>
+          <w:sz w:val="24"/>
+          <w:szCs w:val="24"/>
+        </w:rPr>
+        <w:t>Guidance</w:t>
+      </w:r>
+      <w:proofErr w:type="spellEnd"/>
+      <w:r>
+        <w:rPr>
+          <w:b/>
+          <w:bCs/>
+          <w:sz w:val="24"/>
+          <w:szCs w:val="24"/>
+        </w:rPr>
+        <w:t xml:space="preserve">, </w:t>
+      </w:r>
+      <w:proofErr w:type="spellStart"/>
+      <w:r>
+        <w:rPr>
+          <w:b/>
+          <w:bCs/>
+          <w:sz w:val="24"/>
+          <w:szCs w:val="24"/>
+        </w:rPr>
+        <w:t>Navigation</w:t>
+      </w:r>
+      <w:proofErr w:type="spellEnd"/>
+      <w:r>
+        <w:rPr>
+          <w:b/>
+          <w:bCs/>
+          <w:sz w:val="24"/>
+          <w:szCs w:val="24"/>
+        </w:rPr>
+        <w:t xml:space="preserve">, and </w:t>
+      </w:r>
+      <w:proofErr w:type="gramStart"/>
+      <w:r>
+        <w:rPr>
+          <w:b/>
+          <w:bCs/>
+          <w:sz w:val="24"/>
+          <w:szCs w:val="24"/>
+        </w:rPr>
+        <w:t>Control :</w:t>
+      </w:r>
+      <w:proofErr w:type="gramEnd"/>
+      <w:r>
+        <w:rPr>
+          <w:b/>
+          <w:bCs/>
+          <w:sz w:val="24"/>
+          <w:szCs w:val="24"/>
+        </w:rPr>
+        <w:t xml:space="preserve"> From System </w:t>
+      </w:r>
+      <w:proofErr w:type="spellStart"/>
+      <w:r>
+        <w:rPr>
+          <w:b/>
+          <w:bCs/>
+          <w:sz w:val="24"/>
+          <w:szCs w:val="24"/>
+        </w:rPr>
+        <w:t>Modeling</w:t>
+      </w:r>
+      <w:proofErr w:type="spellEnd"/>
+      <w:r>
+        <w:rPr>
+          <w:b/>
+          <w:bCs/>
+          <w:sz w:val="24"/>
+          <w:szCs w:val="24"/>
+        </w:rPr>
+        <w:t xml:space="preserve"> to AI and Innovative Applications</w:t>
+      </w:r>
+      <w:r>
+        <w:rPr>
+          <w:b/>
+          <w:bCs/>
+          <w:sz w:val="24"/>
+          <w:szCs w:val="24"/>
+        </w:rPr>
+        <w:t>:</w:t>
+      </w:r>
+    </w:p>
+    <w:p>
+      <w:pPr>
+        <w:pBdr>
+          <w:bottom w:val="single" w:sz="6" w:space="1" w:color="auto"/>
+        </w:pBdr>
+        <w:rPr>
+          <w:b/>
+          <w:bCs/>
+          <w:sz w:val="24"/>
+          <w:szCs w:val="24"/>
+        </w:rPr>
+      </w:pPr>
+      <w:hyperlink r:id="rId9" w:history="1">
+        <w:r>
+          <w:rPr>
+            <w:rStyle w:val="Collegamentoipertestuale"/>
+            <w:b/>
+            <w:bCs/>
+            <w:sz w:val="24"/>
+            <w:szCs w:val="24"/>
+          </w:rPr>
+          <w:t>https://ebookcentral.proquest.com/lib/polimi/reader.action?docID=7136987</w:t>
+        </w:r>
+      </w:hyperlink>
+    </w:p>
+    <w:p>
+      <w:pPr>
+        <w:rPr>
+          <w:b/>
+          <w:bCs/>
+          <w:sz w:val="24"/>
+          <w:szCs w:val="24"/>
+        </w:rPr>
+      </w:pPr>
+    </w:p>
+    <w:p>
+      <w:pPr>
+        <w:rPr>
+          <w:b/>
+          <w:bCs/>
+          <w:sz w:val="24"/>
+          <w:szCs w:val="24"/>
+        </w:rPr>
+      </w:pPr>
+    </w:p>
+    <w:p>
+      <w:pPr>
+        <w:pBdr>
+          <w:bottom w:val="single" w:sz="6" w:space="1" w:color="auto"/>
+        </w:pBdr>
+        <w:rPr>
+          <w:color w:val="000000" w:themeColor="text1"/>
+          <w:sz w:val="28"/>
+          <w:szCs w:val="28"/>
+        </w:rPr>
+      </w:pPr>
+      <w:r>
+        <w:rPr>
+          <w:color w:val="000000" w:themeColor="text1"/>
+          <w:sz w:val="28"/>
+          <w:szCs w:val="28"/>
+        </w:rPr>
+        <w:t xml:space="preserve">Silani e </w:t>
+      </w:r>
+      <w:proofErr w:type="spellStart"/>
+      <w:r>
+        <w:rPr>
+          <w:color w:val="000000" w:themeColor="text1"/>
+          <w:sz w:val="28"/>
+          <w:szCs w:val="28"/>
+        </w:rPr>
+        <w:t>lovera</w:t>
+      </w:r>
+      <w:proofErr w:type="spellEnd"/>
+      <w:r>
+        <w:rPr>
+          <w:color w:val="000000" w:themeColor="text1"/>
+          <w:sz w:val="28"/>
+          <w:szCs w:val="28"/>
+        </w:rPr>
+        <w:t xml:space="preserve">: </w:t>
+      </w:r>
+      <w:hyperlink r:id="rId10" w:history="1">
+        <w:r>
+          <w:rPr>
+            <w:rStyle w:val="Collegamentoipertestuale"/>
+            <w:sz w:val="28"/>
+            <w:szCs w:val="28"/>
+          </w:rPr>
+          <w:t>https://www.sciencedirect.com/science/article/pii/S0967066103002922</w:t>
+        </w:r>
+      </w:hyperlink>
+    </w:p>
+    <w:p>
+      <w:pPr>
+        <w:rPr>
+          <w:color w:val="000000" w:themeColor="text1"/>
+          <w:sz w:val="28"/>
+          <w:szCs w:val="28"/>
+        </w:rPr>
+      </w:pPr>
+    </w:p>
+    <w:p>
+      <w:pPr>
+        <w:rPr>
+          <w:color w:val="000000" w:themeColor="text1"/>
+          <w:sz w:val="28"/>
+          <w:szCs w:val="28"/>
+        </w:rPr>
+      </w:pPr>
+    </w:p>
+    <w:p>
+      <w:pPr>
+        <w:pBdr>
+          <w:bottom w:val="single" w:sz="6" w:space="1" w:color="auto"/>
+        </w:pBdr>
+        <w:rPr>
+          <w:color w:val="000000" w:themeColor="text1"/>
+          <w:sz w:val="28"/>
+          <w:szCs w:val="28"/>
+        </w:rPr>
+      </w:pPr>
+      <w:r>
+        <w:rPr>
+          <w:color w:val="000000" w:themeColor="text1"/>
+          <w:sz w:val="28"/>
+          <w:szCs w:val="28"/>
+        </w:rPr>
+        <w:t>Lovera:</w:t>
+      </w:r>
+      <w:r>
+        <w:t xml:space="preserve"> </w:t>
+      </w:r>
+      <w:hyperlink r:id="rId11" w:history="1">
+        <w:r>
+          <w:rPr>
+            <w:rStyle w:val="Collegamentoipertestuale"/>
+            <w:sz w:val="28"/>
+            <w:szCs w:val="28"/>
+          </w:rPr>
+          <w:t>https://www.sciencedirect.com/science/article/</w:t>
+        </w:r>
+        <w:r>
+          <w:rPr>
+            <w:rStyle w:val="Collegamentoipertestuale"/>
+            <w:sz w:val="28"/>
+            <w:szCs w:val="28"/>
+          </w:rPr>
+          <w:t>p</w:t>
+        </w:r>
+        <w:r>
+          <w:rPr>
+            <w:rStyle w:val="Collegamentoipertestuale"/>
+            <w:sz w:val="28"/>
+            <w:szCs w:val="28"/>
+          </w:rPr>
+          <w:t>ii/S0005109804000767</w:t>
+        </w:r>
+      </w:hyperlink>
+    </w:p>
+    <w:p>
+      <w:pPr>
+        <w:rPr>
+          <w:color w:val="000000" w:themeColor="text1"/>
+          <w:sz w:val="28"/>
+          <w:szCs w:val="28"/>
+        </w:rPr>
+      </w:pPr>
+    </w:p>
+    <w:p>
+      <w:pPr>
+        <w:rPr>
+          <w:color w:val="000000" w:themeColor="text1"/>
+          <w:sz w:val="28"/>
+          <w:szCs w:val="28"/>
+        </w:rPr>
+      </w:pPr>
+    </w:p>
+    <w:p>
+      <w:pPr>
+        <w:pBdr>
+          <w:bottom w:val="single" w:sz="6" w:space="1" w:color="auto"/>
+        </w:pBdr>
+        <w:rPr>
+          <w:color w:val="000000" w:themeColor="text1"/>
+          <w:sz w:val="28"/>
+          <w:szCs w:val="28"/>
+        </w:rPr>
+      </w:pPr>
+      <w:proofErr w:type="spellStart"/>
+      <w:proofErr w:type="gramStart"/>
+      <w:r>
+        <w:rPr>
+          <w:color w:val="000000" w:themeColor="text1"/>
+          <w:sz w:val="28"/>
+          <w:szCs w:val="28"/>
+        </w:rPr>
+        <w:t>Lovera,Schiavo</w:t>
+      </w:r>
+      <w:proofErr w:type="spellEnd"/>
+      <w:proofErr w:type="gramEnd"/>
+      <w:r>
+        <w:rPr>
+          <w:color w:val="000000" w:themeColor="text1"/>
+          <w:sz w:val="28"/>
+          <w:szCs w:val="28"/>
+        </w:rPr>
+        <w:t>:</w:t>
+      </w:r>
+      <w:r>
+        <w:t xml:space="preserve"> </w:t>
+      </w:r>
+      <w:hyperlink r:id="rId12" w:history="1">
+        <w:r>
+          <w:rPr>
+            <w:rStyle w:val="Collegamentoipertestuale"/>
+            <w:sz w:val="28"/>
+            <w:szCs w:val="28"/>
+          </w:rPr>
+          <w:t>https://ieeexplore.ieee.org/stamp/stamp.jsp?tp=&amp;arnumber=4177876</w:t>
+        </w:r>
+      </w:hyperlink>
+    </w:p>
+    <w:p>
+      <w:pPr>
+        <w:rPr>
+          <w:color w:val="000000" w:themeColor="text1"/>
+          <w:sz w:val="28"/>
+          <w:szCs w:val="28"/>
+        </w:rPr>
+      </w:pPr>
+    </w:p>
+    <w:p>
+      <w:pPr>
+        <w:rPr>
+          <w:color w:val="000000" w:themeColor="text1"/>
+          <w:sz w:val="28"/>
+          <w:szCs w:val="28"/>
+        </w:rPr>
+      </w:pPr>
+    </w:p>
+    <w:p>
+      <w:pPr>
+        <w:pBdr>
+          <w:bottom w:val="single" w:sz="6" w:space="1" w:color="auto"/>
+        </w:pBdr>
+        <w:rPr>
+          <w:color w:val="000000" w:themeColor="text1"/>
+          <w:sz w:val="28"/>
+          <w:szCs w:val="28"/>
+        </w:rPr>
+      </w:pPr>
+      <w:r>
+        <w:rPr>
+          <w:color w:val="000000" w:themeColor="text1"/>
+          <w:sz w:val="28"/>
+          <w:szCs w:val="28"/>
+        </w:rPr>
+        <w:t>Invernizzi:</w:t>
+      </w:r>
+      <w:r>
+        <w:t xml:space="preserve"> </w:t>
+      </w:r>
+      <w:hyperlink r:id="rId13" w:history="1">
+        <w:r>
+          <w:rPr>
+            <w:rStyle w:val="Collegamentoipertestuale"/>
+            <w:sz w:val="28"/>
+            <w:szCs w:val="28"/>
+          </w:rPr>
+          <w:t>https://www.sciencedirect.com/science/article/pii/S0005109819306429</w:t>
+        </w:r>
+      </w:hyperlink>
+    </w:p>
+    <w:p>
+      <w:pPr>
+        <w:rPr>
+          <w:color w:val="000000" w:themeColor="text1"/>
+          <w:sz w:val="28"/>
+          <w:szCs w:val="28"/>
+        </w:rPr>
+      </w:pPr>
+    </w:p>
+    <w:p>
+      <w:pPr>
+        <w:rPr>
+          <w:color w:val="000000" w:themeColor="text1"/>
+          <w:sz w:val="28"/>
+          <w:szCs w:val="28"/>
+        </w:rPr>
+      </w:pPr>
+    </w:p>
+    <w:p>
+      <w:pPr>
+        <w:pBdr>
+          <w:bottom w:val="single" w:sz="6" w:space="1" w:color="auto"/>
+        </w:pBdr>
+        <w:rPr>
+          <w:color w:val="000000" w:themeColor="text1"/>
+          <w:sz w:val="28"/>
+          <w:szCs w:val="28"/>
+        </w:rPr>
+      </w:pPr>
+      <w:proofErr w:type="spellStart"/>
+      <w:r>
+        <w:rPr>
+          <w:color w:val="000000" w:themeColor="text1"/>
+          <w:sz w:val="28"/>
+          <w:szCs w:val="28"/>
+        </w:rPr>
+        <w:t>Bernelli</w:t>
+      </w:r>
+      <w:proofErr w:type="spellEnd"/>
+      <w:r>
+        <w:rPr>
+          <w:color w:val="000000" w:themeColor="text1"/>
+          <w:sz w:val="28"/>
+          <w:szCs w:val="28"/>
+        </w:rPr>
+        <w:t>:</w:t>
+      </w:r>
+      <w:r>
+        <w:t xml:space="preserve"> </w:t>
+      </w:r>
+      <w:hyperlink r:id="rId14" w:history="1">
+        <w:r>
+          <w:rPr>
+            <w:rStyle w:val="Collegamentoipertestuale"/>
+            <w:sz w:val="28"/>
+            <w:szCs w:val="28"/>
+          </w:rPr>
+          <w:t>https://core.ac.uk/download/pdf/288002522.pdf</w:t>
+        </w:r>
+      </w:hyperlink>
+    </w:p>
+    <w:p>
+      <w:pPr>
+        <w:rPr>
+          <w:color w:val="000000" w:themeColor="text1"/>
+          <w:sz w:val="28"/>
+          <w:szCs w:val="28"/>
+        </w:rPr>
+      </w:pPr>
+    </w:p>
+    <w:p>
+      <w:pPr>
+        <w:rPr>
+          <w:color w:val="000000" w:themeColor="text1"/>
+          <w:sz w:val="28"/>
+          <w:szCs w:val="28"/>
+        </w:rPr>
+      </w:pPr>
+    </w:p>
+    <w:p>
+      <w:pPr>
+        <w:rPr>
+          <w:color w:val="000000" w:themeColor="text1"/>
+          <w:sz w:val="28"/>
+          <w:szCs w:val="28"/>
+        </w:rPr>
+      </w:pPr>
+    </w:p>
+    <w:p>
+      <w:pPr>
+        <w:pBdr>
+          <w:bottom w:val="single" w:sz="6" w:space="1" w:color="auto"/>
+        </w:pBdr>
+        <w:rPr>
+          <w:color w:val="000000" w:themeColor="text1"/>
+          <w:sz w:val="28"/>
+          <w:szCs w:val="28"/>
+        </w:rPr>
+      </w:pPr>
+      <w:r>
+        <w:rPr>
+          <w:color w:val="000000" w:themeColor="text1"/>
+          <w:sz w:val="28"/>
+          <w:szCs w:val="28"/>
+        </w:rPr>
+        <w:t xml:space="preserve">Grassi: </w:t>
+      </w:r>
+      <w:hyperlink r:id="rId15" w:history="1">
+        <w:r>
+          <w:rPr>
+            <w:rStyle w:val="Collegamentoipertestuale"/>
+            <w:sz w:val="28"/>
+            <w:szCs w:val="28"/>
+          </w:rPr>
+          <w:t>https://www.sciencedirect.com/science/article/pii/S0094576597000234</w:t>
+        </w:r>
+      </w:hyperlink>
+    </w:p>
+    <w:p>
+      <w:pPr>
+        <w:rPr>
+          <w:color w:val="000000" w:themeColor="text1"/>
+          <w:sz w:val="28"/>
+          <w:szCs w:val="28"/>
+        </w:rPr>
+      </w:pPr>
+    </w:p>
+    <w:p>
+      <w:pPr>
+        <w:rPr>
+          <w:color w:val="000000" w:themeColor="text1"/>
+          <w:sz w:val="28"/>
+          <w:szCs w:val="28"/>
+        </w:rPr>
+      </w:pPr>
+    </w:p>
+    <w:p>
+      <w:pPr>
+        <w:pBdr>
+          <w:bottom w:val="single" w:sz="6" w:space="1" w:color="auto"/>
+        </w:pBdr>
+        <w:rPr>
+          <w:color w:val="000000" w:themeColor="text1"/>
+          <w:sz w:val="28"/>
+          <w:szCs w:val="28"/>
+        </w:rPr>
+      </w:pPr>
+      <w:proofErr w:type="spellStart"/>
+      <w:r>
+        <w:rPr>
+          <w:color w:val="000000" w:themeColor="text1"/>
+          <w:sz w:val="28"/>
+          <w:szCs w:val="28"/>
+        </w:rPr>
+        <w:t>Colagrossi</w:t>
+      </w:r>
+      <w:proofErr w:type="spellEnd"/>
+      <w:r>
+        <w:rPr>
+          <w:color w:val="000000" w:themeColor="text1"/>
+          <w:sz w:val="28"/>
+          <w:szCs w:val="28"/>
+        </w:rPr>
+        <w:t xml:space="preserve">: </w:t>
+      </w:r>
+      <w:hyperlink r:id="rId16" w:history="1">
+        <w:r>
+          <w:rPr>
+            <w:rStyle w:val="Collegamentoipertestuale"/>
+            <w:sz w:val="28"/>
+            <w:szCs w:val="28"/>
+          </w:rPr>
+          <w:t>https://www.sciencedirect.com/science/article/pii/S0273117717307603</w:t>
+        </w:r>
+      </w:hyperlink>
+    </w:p>
+    <w:p>
+      <w:pPr>
+        <w:rPr>
+          <w:color w:val="000000" w:themeColor="text1"/>
+          <w:sz w:val="28"/>
+          <w:szCs w:val="28"/>
+        </w:rPr>
+      </w:pPr>
+    </w:p>
+    <w:p>
+      <w:pPr>
+        <w:rPr>
+          <w:color w:val="000000" w:themeColor="text1"/>
+          <w:sz w:val="28"/>
+          <w:szCs w:val="28"/>
+        </w:rPr>
+      </w:pPr>
+    </w:p>
+    <w:p>
+      <w:pPr>
+        <w:rPr>
+          <w:sz w:val="28"/>
+          <w:szCs w:val="28"/>
+        </w:rPr>
+      </w:pPr>
+      <w:r>
+        <w:rPr>
+          <w:sz w:val="28"/>
+          <w:szCs w:val="28"/>
+        </w:rPr>
+        <w:t>1)</w:t>
+      </w:r>
+      <w:r>
+        <w:t xml:space="preserve"> </w:t>
+      </w:r>
+      <w:hyperlink r:id="rId17" w:history="1">
+        <w:r>
+          <w:rPr>
+            <w:rStyle w:val="Collegamentoipertestuale"/>
+            <w:sz w:val="28"/>
+            <w:szCs w:val="28"/>
+          </w:rPr>
+          <w:t>https://www.researchgate.net/publication/338404542_A_Magnetometer-Only_Attitude_Determination_Strategy_for_Small_Satellites_Design_of_the_Algorithm_and_Hardware-in-the-Loop_Testing</w:t>
+        </w:r>
+      </w:hyperlink>
+    </w:p>
+    <w:p>
+      <w:pPr>
+        <w:pBdr>
+          <w:bottom w:val="single" w:sz="6" w:space="1" w:color="auto"/>
+        </w:pBdr>
+        <w:rPr>
+          <w:sz w:val="28"/>
+          <w:szCs w:val="28"/>
+        </w:rPr>
+      </w:pPr>
+      <w:r>
+        <w:rPr>
+          <w:sz w:val="28"/>
+          <w:szCs w:val="28"/>
+        </w:rPr>
+        <w:t xml:space="preserve"> </w:t>
+      </w:r>
       <w:r>
         <w:rPr>
           <w:sz w:val="28"/>
@@ -157,6 +961,14 @@
           <w:szCs w:val="28"/>
         </w:rPr>
       </w:pPr>
+    </w:p>
+    <w:p>
+      <w:pPr>
+        <w:rPr>
+          <w:sz w:val="28"/>
+          <w:szCs w:val="28"/>
+        </w:rPr>
+      </w:pPr>
       <w:r>
         <w:rPr>
           <w:sz w:val="28"/>
@@ -164,7 +976,7 @@
         </w:rPr>
         <w:t xml:space="preserve">2) </w:t>
       </w:r>
-      <w:hyperlink r:id="rId7" w:history="1">
+      <w:hyperlink r:id="rId18" w:history="1">
         <w:r>
           <w:rPr>
             <w:rStyle w:val="Collegamentoipertestuale"/>
@@ -249,7 +1061,7 @@
         </w:rPr>
         <w:t xml:space="preserve"> </w:t>
       </w:r>
-      <w:hyperlink r:id="rId8" w:history="1">
+      <w:hyperlink r:id="rId19" w:history="1">
         <w:r>
           <w:rPr>
             <w:rStyle w:val="Collegamentoipertestuale"/>
@@ -341,7 +1153,7 @@
         </w:rPr>
         <w:t xml:space="preserve">4) </w:t>
       </w:r>
-      <w:hyperlink r:id="rId9" w:history="1">
+      <w:hyperlink r:id="rId20" w:history="1">
         <w:r>
           <w:rPr>
             <w:rStyle w:val="Collegamentoipertestuale"/>
@@ -510,14 +1322,7 @@
           <w:sz w:val="28"/>
           <w:szCs w:val="28"/>
         </w:rPr>
-        <w:t>L</w:t>
-      </w:r>
-      <w:r>
-        <w:rPr>
-          <w:sz w:val="28"/>
-          <w:szCs w:val="28"/>
-        </w:rPr>
-        <w:t>i</w:t>
+        <w:t>Li</w:t>
       </w:r>
       <w:r>
         <w:rPr>
@@ -650,6 +1455,7 @@
           <w:sz w:val="28"/>
           <w:szCs w:val="28"/>
         </w:rPr>
+        <w:lastRenderedPageBreak/>
         <w:t>5)</w:t>
       </w:r>
       <w:r>
@@ -659,7 +1465,7 @@
         </w:rPr>
         <w:t xml:space="preserve"> </w:t>
       </w:r>
-      <w:hyperlink r:id="rId10" w:history="1">
+      <w:hyperlink r:id="rId21" w:history="1">
         <w:r>
           <w:rPr>
             <w:rStyle w:val="Collegamentoipertestuale"/>
@@ -840,22 +1646,134 @@
         </w:rPr>
         <w:t>6)</w:t>
       </w:r>
-      <w:hyperlink r:id="rId11" w:history="1">
+      <w:hyperlink r:id="rId22" w:history="1">
         <w:r>
           <w:rPr>
             <w:rStyle w:val="Collegamentoipertestuale"/>
             <w:sz w:val="28"/>
             <w:szCs w:val="28"/>
           </w:rPr>
-          <w:t>h</w:t>
+          <w:t>https://www.sciencedirect.com/science/article/pii/S2405896323013241?pes=vor&amp;utm_source=scopus&amp;getft_integrator=scopus</w:t>
         </w:r>
+      </w:hyperlink>
+    </w:p>
+    <w:p>
+      <w:pPr>
+        <w:pBdr>
+          <w:bottom w:val="single" w:sz="6" w:space="1" w:color="auto"/>
+        </w:pBdr>
+        <w:rPr>
+          <w:sz w:val="28"/>
+          <w:szCs w:val="28"/>
+        </w:rPr>
+      </w:pPr>
+      <w:proofErr w:type="spellStart"/>
+      <w:r>
+        <w:rPr>
+          <w:sz w:val="28"/>
+          <w:szCs w:val="28"/>
+        </w:rPr>
+        <w:t>Robust</w:t>
+      </w:r>
+      <w:proofErr w:type="spellEnd"/>
+      <w:r>
+        <w:rPr>
+          <w:sz w:val="28"/>
+          <w:szCs w:val="28"/>
+        </w:rPr>
+        <w:t xml:space="preserve"> Attitude </w:t>
+      </w:r>
+      <w:proofErr w:type="spellStart"/>
+      <w:r>
+        <w:rPr>
+          <w:sz w:val="28"/>
+          <w:szCs w:val="28"/>
+        </w:rPr>
+        <w:t>Estimation</w:t>
+      </w:r>
+      <w:proofErr w:type="spellEnd"/>
+      <w:r>
+        <w:rPr>
+          <w:sz w:val="28"/>
+          <w:szCs w:val="28"/>
+        </w:rPr>
+        <w:t xml:space="preserve"> Using </w:t>
+      </w:r>
+      <w:proofErr w:type="spellStart"/>
+      <w:r>
+        <w:rPr>
+          <w:sz w:val="28"/>
+          <w:szCs w:val="28"/>
+        </w:rPr>
+        <w:t>Magnetic</w:t>
+      </w:r>
+      <w:proofErr w:type="spellEnd"/>
+      <w:r>
+        <w:rPr>
+          <w:sz w:val="28"/>
+          <w:szCs w:val="28"/>
+        </w:rPr>
+        <w:t xml:space="preserve"> and </w:t>
+      </w:r>
+      <w:proofErr w:type="spellStart"/>
+      <w:r>
+        <w:rPr>
+          <w:sz w:val="28"/>
+          <w:szCs w:val="28"/>
+        </w:rPr>
+        <w:t>Inertial</w:t>
+      </w:r>
+      <w:proofErr w:type="spellEnd"/>
+      <w:r>
+        <w:rPr>
+          <w:sz w:val="28"/>
+          <w:szCs w:val="28"/>
+        </w:rPr>
+        <w:t xml:space="preserve"> </w:t>
+      </w:r>
+      <w:proofErr w:type="spellStart"/>
+      <w:r>
+        <w:rPr>
+          <w:sz w:val="28"/>
+          <w:szCs w:val="28"/>
+        </w:rPr>
+        <w:t>Sensors</w:t>
+      </w:r>
+      <w:proofErr w:type="spellEnd"/>
+    </w:p>
+    <w:p>
+      <w:pPr>
+        <w:rPr>
+          <w:sz w:val="28"/>
+          <w:szCs w:val="28"/>
+        </w:rPr>
+      </w:pPr>
+    </w:p>
+    <w:p>
+      <w:pPr>
+        <w:rPr>
+          <w:sz w:val="28"/>
+          <w:szCs w:val="28"/>
+        </w:rPr>
+      </w:pPr>
+      <w:r>
+        <w:rPr>
+          <w:sz w:val="28"/>
+          <w:szCs w:val="28"/>
+        </w:rPr>
+        <w:t>7)</w:t>
+      </w:r>
+      <w:r>
+        <w:t xml:space="preserve"> </w:t>
+      </w:r>
+      <w:hyperlink r:id="rId23" w:history="1">
         <w:r>
           <w:rPr>
             <w:rStyle w:val="Collegamentoipertestuale"/>
             <w:sz w:val="28"/>
             <w:szCs w:val="28"/>
           </w:rPr>
-          <w:t>ttps://www.sciencedirect.com/science/article/pii/S2405896323013241?pes=vor&amp;utm_source=scopus&amp;getft_integrator=scopus</w:t>
+          <w:t>https://link.springer.com/article/10.1007/s42401-023-00221-w?utm_source=getftr&amp;utm_medium=getftr&amp;utm_campaign=getftr_pilot&amp;getft_integrator=scopus</w:t>
         </w:r>
       </w:hyperlink>
     </w:p>
@@ -865,69 +1783,56 @@
           <w:bottom w:val="single" w:sz="6" w:space="1" w:color="auto"/>
         </w:pBdr>
         <w:rPr>
-          <w:sz w:val="28"/>
-          <w:szCs w:val="28"/>
-        </w:rPr>
-      </w:pPr>
-      <w:proofErr w:type="spellStart"/>
-      <w:r>
-        <w:rPr>
-          <w:sz w:val="28"/>
-          <w:szCs w:val="28"/>
-        </w:rPr>
-        <w:t>Robust</w:t>
-      </w:r>
-      <w:proofErr w:type="spellEnd"/>
-      <w:r>
-        <w:rPr>
-          <w:sz w:val="28"/>
-          <w:szCs w:val="28"/>
-        </w:rPr>
-        <w:t xml:space="preserve"> Attitude </w:t>
-      </w:r>
-      <w:proofErr w:type="spellStart"/>
-      <w:r>
-        <w:rPr>
-          <w:sz w:val="28"/>
-          <w:szCs w:val="28"/>
-        </w:rPr>
-        <w:t>Estimation</w:t>
-      </w:r>
-      <w:proofErr w:type="spellEnd"/>
-      <w:r>
-        <w:rPr>
-          <w:sz w:val="28"/>
-          <w:szCs w:val="28"/>
-        </w:rPr>
-        <w:t xml:space="preserve"> Using </w:t>
-      </w:r>
-      <w:proofErr w:type="spellStart"/>
-      <w:r>
-        <w:rPr>
-          <w:sz w:val="28"/>
-          <w:szCs w:val="28"/>
-        </w:rPr>
-        <w:t>Magnetic</w:t>
-      </w:r>
-      <w:proofErr w:type="spellEnd"/>
-      <w:r>
-        <w:rPr>
-          <w:sz w:val="28"/>
-          <w:szCs w:val="28"/>
-        </w:rPr>
-        <w:t xml:space="preserve"> and </w:t>
-      </w:r>
-      <w:proofErr w:type="spellStart"/>
-      <w:r>
-        <w:rPr>
-          <w:sz w:val="28"/>
-          <w:szCs w:val="28"/>
-        </w:rPr>
-        <w:t>Inertial</w:t>
-      </w:r>
-      <w:proofErr w:type="spellEnd"/>
-      <w:r>
-        <w:rPr>
+          <w:b/>
+          <w:bCs/>
+          <w:sz w:val="28"/>
+          <w:szCs w:val="28"/>
+        </w:rPr>
+      </w:pPr>
+      <w:r>
+        <w:rPr>
+          <w:b/>
+          <w:bCs/>
+          <w:sz w:val="28"/>
+          <w:szCs w:val="28"/>
+        </w:rPr>
+        <w:t>Three-</w:t>
+      </w:r>
+      <w:proofErr w:type="spellStart"/>
+      <w:r>
+        <w:rPr>
+          <w:b/>
+          <w:bCs/>
+          <w:sz w:val="28"/>
+          <w:szCs w:val="28"/>
+        </w:rPr>
+        <w:t>axis</w:t>
+      </w:r>
+      <w:proofErr w:type="spellEnd"/>
+      <w:r>
+        <w:rPr>
+          <w:b/>
+          <w:bCs/>
+          <w:sz w:val="28"/>
+          <w:szCs w:val="28"/>
+        </w:rPr>
+        <w:t xml:space="preserve"> high-</w:t>
+      </w:r>
+      <w:proofErr w:type="spellStart"/>
+      <w:r>
+        <w:rPr>
+          <w:b/>
+          <w:bCs/>
+          <w:sz w:val="28"/>
+          <w:szCs w:val="28"/>
+        </w:rPr>
+        <w:t>accuracy</w:t>
+      </w:r>
+      <w:proofErr w:type="spellEnd"/>
+      <w:r>
+        <w:rPr>
+          <w:b/>
+          <w:bCs/>
           <w:sz w:val="28"/>
           <w:szCs w:val="28"/>
         </w:rPr>
@@ -936,86 +1841,102 @@
       <w:proofErr w:type="spellStart"/>
       <w:r>
         <w:rPr>
-          <w:sz w:val="28"/>
-          <w:szCs w:val="28"/>
-        </w:rPr>
-        <w:t>Sensors</w:t>
-      </w:r>
-      <w:proofErr w:type="spellEnd"/>
-    </w:p>
-    <w:p>
-      <w:pPr>
-        <w:rPr>
-          <w:sz w:val="28"/>
-          <w:szCs w:val="28"/>
-        </w:rPr>
-      </w:pPr>
-    </w:p>
-    <w:p>
-      <w:pPr>
-        <w:rPr>
-          <w:sz w:val="28"/>
-          <w:szCs w:val="28"/>
-        </w:rPr>
-      </w:pPr>
-      <w:r>
-        <w:rPr>
-          <w:sz w:val="28"/>
-          <w:szCs w:val="28"/>
-        </w:rPr>
-        <w:lastRenderedPageBreak/>
-        <w:t>7)</w:t>
-      </w:r>
-      <w:r>
+          <w:b/>
+          <w:bCs/>
+          <w:sz w:val="28"/>
+          <w:szCs w:val="28"/>
+        </w:rPr>
+        <w:t>spacecraft</w:t>
+      </w:r>
+      <w:proofErr w:type="spellEnd"/>
+      <w:r>
+        <w:rPr>
+          <w:b/>
+          <w:bCs/>
+          <w:sz w:val="28"/>
+          <w:szCs w:val="28"/>
+        </w:rPr>
+        <w:t xml:space="preserve"> attitude </w:t>
+      </w:r>
+      <w:proofErr w:type="spellStart"/>
+      <w:r>
+        <w:rPr>
+          <w:b/>
+          <w:bCs/>
+          <w:sz w:val="28"/>
+          <w:szCs w:val="28"/>
+        </w:rPr>
+        <w:t>estimation</w:t>
+      </w:r>
+      <w:proofErr w:type="spellEnd"/>
+      <w:r>
+        <w:rPr>
+          <w:b/>
+          <w:bCs/>
+          <w:sz w:val="28"/>
+          <w:szCs w:val="28"/>
+        </w:rPr>
+        <w:t xml:space="preserve"> via </w:t>
+      </w:r>
+      <w:proofErr w:type="spellStart"/>
+      <w:r>
+        <w:rPr>
+          <w:b/>
+          <w:bCs/>
+          <w:sz w:val="28"/>
+          <w:szCs w:val="28"/>
+        </w:rPr>
+        <w:t>sequential</w:t>
+      </w:r>
+      <w:proofErr w:type="spellEnd"/>
+      <w:r>
+        <w:rPr>
+          <w:b/>
+          <w:bCs/>
+          <w:sz w:val="28"/>
+          <w:szCs w:val="28"/>
+        </w:rPr>
         <w:t xml:space="preserve"> </w:t>
       </w:r>
-      <w:hyperlink r:id="rId12" w:history="1">
-        <w:r>
-          <w:rPr>
-            <w:rStyle w:val="Collegamentoipertestuale"/>
-            <w:sz w:val="28"/>
-            <w:szCs w:val="28"/>
-          </w:rPr>
-          <w:t>https://link.spring</w:t>
-        </w:r>
-        <w:r>
-          <w:rPr>
-            <w:rStyle w:val="Collegamentoipertestuale"/>
-            <w:sz w:val="28"/>
-            <w:szCs w:val="28"/>
-          </w:rPr>
-          <w:t>e</w:t>
-        </w:r>
-        <w:r>
-          <w:rPr>
-            <w:rStyle w:val="Collegamentoipertestuale"/>
-            <w:sz w:val="28"/>
-            <w:szCs w:val="28"/>
-          </w:rPr>
-          <w:t>r.com/article/10.1007/s42401-023-00221-w?utm_source=getftr&amp;utm_medium=getftr&amp;utm_campaign=getftr_pilot&amp;getft_integrator=scopus</w:t>
-        </w:r>
-      </w:hyperlink>
-    </w:p>
-    <w:p>
-      <w:pPr>
-        <w:pBdr>
-          <w:bottom w:val="single" w:sz="6" w:space="1" w:color="auto"/>
-        </w:pBdr>
-        <w:rPr>
-          <w:b/>
-          <w:bCs/>
-          <w:sz w:val="28"/>
-          <w:szCs w:val="28"/>
-        </w:rPr>
-      </w:pPr>
-      <w:r>
-        <w:rPr>
-          <w:b/>
-          <w:bCs/>
-          <w:sz w:val="28"/>
-          <w:szCs w:val="28"/>
-        </w:rPr>
-        <w:t>Three-</w:t>
+      <w:proofErr w:type="spellStart"/>
+      <w:r>
+        <w:rPr>
+          <w:b/>
+          <w:bCs/>
+          <w:sz w:val="28"/>
+          <w:szCs w:val="28"/>
+        </w:rPr>
+        <w:t>extended</w:t>
+      </w:r>
+      <w:proofErr w:type="spellEnd"/>
+      <w:r>
+        <w:rPr>
+          <w:b/>
+          <w:bCs/>
+          <w:sz w:val="28"/>
+          <w:szCs w:val="28"/>
+        </w:rPr>
+        <w:t xml:space="preserve"> </w:t>
+      </w:r>
+      <w:proofErr w:type="spellStart"/>
+      <w:r>
+        <w:rPr>
+          <w:b/>
+          <w:bCs/>
+          <w:sz w:val="28"/>
+          <w:szCs w:val="28"/>
+        </w:rPr>
+        <w:t>Kalman</w:t>
+      </w:r>
+      <w:proofErr w:type="spellEnd"/>
+      <w:r>
+        <w:rPr>
+          <w:b/>
+          <w:bCs/>
+          <w:sz w:val="28"/>
+          <w:szCs w:val="28"/>
+        </w:rPr>
+        <w:t xml:space="preserve"> filtering of single-</w:t>
       </w:r>
       <w:proofErr w:type="spellStart"/>
       <w:r>
@@ -1035,26 +1956,6 @@
           <w:sz w:val="28"/>
           <w:szCs w:val="28"/>
         </w:rPr>
-        <w:t xml:space="preserve"> high-</w:t>
-      </w:r>
-      <w:proofErr w:type="spellStart"/>
-      <w:r>
-        <w:rPr>
-          <w:b/>
-          <w:bCs/>
-          <w:sz w:val="28"/>
-          <w:szCs w:val="28"/>
-        </w:rPr>
-        <w:t>accuracy</w:t>
-      </w:r>
-      <w:proofErr w:type="spellEnd"/>
-      <w:r>
-        <w:rPr>
-          <w:b/>
-          <w:bCs/>
-          <w:sz w:val="28"/>
-          <w:szCs w:val="28"/>
-        </w:rPr>
         <w:t xml:space="preserve"> </w:t>
       </w:r>
       <w:proofErr w:type="spellStart"/>
@@ -1065,47 +1966,7 @@
           <w:sz w:val="28"/>
           <w:szCs w:val="28"/>
         </w:rPr>
-        <w:t>spacecraft</w:t>
-      </w:r>
-      <w:proofErr w:type="spellEnd"/>
-      <w:r>
-        <w:rPr>
-          <w:b/>
-          <w:bCs/>
-          <w:sz w:val="28"/>
-          <w:szCs w:val="28"/>
-        </w:rPr>
-        <w:t xml:space="preserve"> attitude </w:t>
-      </w:r>
-      <w:proofErr w:type="spellStart"/>
-      <w:r>
-        <w:rPr>
-          <w:b/>
-          <w:bCs/>
-          <w:sz w:val="28"/>
-          <w:szCs w:val="28"/>
-        </w:rPr>
-        <w:t>estimation</w:t>
-      </w:r>
-      <w:proofErr w:type="spellEnd"/>
-      <w:r>
-        <w:rPr>
-          <w:b/>
-          <w:bCs/>
-          <w:sz w:val="28"/>
-          <w:szCs w:val="28"/>
-        </w:rPr>
-        <w:t xml:space="preserve"> via </w:t>
-      </w:r>
-      <w:proofErr w:type="spellStart"/>
-      <w:r>
-        <w:rPr>
-          <w:b/>
-          <w:bCs/>
-          <w:sz w:val="28"/>
-          <w:szCs w:val="28"/>
-        </w:rPr>
-        <w:t>sequential</w:t>
+        <w:t>magnetometer</w:t>
       </w:r>
       <w:proofErr w:type="spellEnd"/>
       <w:r>
@@ -1125,116 +1986,36 @@
           <w:sz w:val="28"/>
           <w:szCs w:val="28"/>
         </w:rPr>
-        <w:t>extended</w:t>
-      </w:r>
-      <w:proofErr w:type="spellEnd"/>
-      <w:r>
-        <w:rPr>
-          <w:b/>
-          <w:bCs/>
-          <w:sz w:val="28"/>
-          <w:szCs w:val="28"/>
-        </w:rPr>
+        <w:t>measurements</w:t>
+      </w:r>
+      <w:proofErr w:type="spellEnd"/>
+    </w:p>
+    <w:p>
+      <w:pPr>
+        <w:rPr>
+          <w:sz w:val="28"/>
+          <w:szCs w:val="28"/>
+        </w:rPr>
+      </w:pPr>
+    </w:p>
+    <w:p>
+      <w:pPr>
+        <w:rPr>
+          <w:sz w:val="28"/>
+          <w:szCs w:val="28"/>
+        </w:rPr>
+      </w:pPr>
+      <w:r>
+        <w:rPr>
+          <w:sz w:val="28"/>
+          <w:szCs w:val="28"/>
+        </w:rPr>
+        <w:t>8)</w:t>
+      </w:r>
+      <w:r>
         <w:t xml:space="preserve"> </w:t>
       </w:r>
-      <w:proofErr w:type="spellStart"/>
-      <w:r>
-        <w:rPr>
-          <w:b/>
-          <w:bCs/>
-          <w:sz w:val="28"/>
-          <w:szCs w:val="28"/>
-        </w:rPr>
-        <w:t>Kalman</w:t>
-      </w:r>
-      <w:proofErr w:type="spellEnd"/>
-      <w:r>
-        <w:rPr>
-          <w:b/>
-          <w:bCs/>
-          <w:sz w:val="28"/>
-          <w:szCs w:val="28"/>
-        </w:rPr>
-        <w:t xml:space="preserve"> filtering of single-</w:t>
-      </w:r>
-      <w:proofErr w:type="spellStart"/>
-      <w:r>
-        <w:rPr>
-          <w:b/>
-          <w:bCs/>
-          <w:sz w:val="28"/>
-          <w:szCs w:val="28"/>
-        </w:rPr>
-        <w:t>axis</w:t>
-      </w:r>
-      <w:proofErr w:type="spellEnd"/>
-      <w:r>
-        <w:rPr>
-          <w:b/>
-          <w:bCs/>
-          <w:sz w:val="28"/>
-          <w:szCs w:val="28"/>
-        </w:rPr>
-        <w:t xml:space="preserve"> </w:t>
-      </w:r>
-      <w:proofErr w:type="spellStart"/>
-      <w:r>
-        <w:rPr>
-          <w:b/>
-          <w:bCs/>
-          <w:sz w:val="28"/>
-          <w:szCs w:val="28"/>
-        </w:rPr>
-        <w:t>magnetometer</w:t>
-      </w:r>
-      <w:proofErr w:type="spellEnd"/>
-      <w:r>
-        <w:rPr>
-          <w:b/>
-          <w:bCs/>
-          <w:sz w:val="28"/>
-          <w:szCs w:val="28"/>
-        </w:rPr>
-        <w:t xml:space="preserve"> </w:t>
-      </w:r>
-      <w:proofErr w:type="spellStart"/>
-      <w:r>
-        <w:rPr>
-          <w:b/>
-          <w:bCs/>
-          <w:sz w:val="28"/>
-          <w:szCs w:val="28"/>
-        </w:rPr>
-        <w:t>measurements</w:t>
-      </w:r>
-      <w:proofErr w:type="spellEnd"/>
-    </w:p>
-    <w:p>
-      <w:pPr>
-        <w:rPr>
-          <w:sz w:val="28"/>
-          <w:szCs w:val="28"/>
-        </w:rPr>
-      </w:pPr>
-    </w:p>
-    <w:p>
-      <w:pPr>
-        <w:rPr>
-          <w:sz w:val="28"/>
-          <w:szCs w:val="28"/>
-        </w:rPr>
-      </w:pPr>
-      <w:r>
-        <w:rPr>
-          <w:sz w:val="28"/>
-          <w:szCs w:val="28"/>
-        </w:rPr>
-        <w:t>8)</w:t>
-      </w:r>
-      <w:r>
-        <w:t xml:space="preserve"> </w:t>
-      </w:r>
-      <w:hyperlink r:id="rId13" w:history="1">
+      <w:hyperlink r:id="rId24" w:history="1">
         <w:r>
           <w:rPr>
             <w:rStyle w:val="Collegamentoipertestuale"/>
@@ -1340,30 +2121,14 @@
         </w:rPr>
         <w:t>9)</w:t>
       </w:r>
-      <w:hyperlink r:id="rId14" w:history="1">
+      <w:hyperlink r:id="rId25" w:history="1">
         <w:r>
           <w:rPr>
             <w:rStyle w:val="Collegamentoipertestuale"/>
             <w:sz w:val="28"/>
             <w:szCs w:val="28"/>
           </w:rPr>
-          <w:t>https://xplorestaging.ieee.</w:t>
-        </w:r>
-        <w:r>
-          <w:rPr>
-            <w:rStyle w:val="Collegamentoipertestuale"/>
-            <w:sz w:val="28"/>
-            <w:szCs w:val="28"/>
-          </w:rPr>
-          <w:t>o</w:t>
-        </w:r>
-        <w:r>
-          <w:rPr>
-            <w:rStyle w:val="Collegamentoipertestuale"/>
-            <w:sz w:val="28"/>
-            <w:szCs w:val="28"/>
-          </w:rPr>
-          <w:t>rg/ielx7/6287639/10005208/10295487.pdf?arnumber=10295487&amp;utm_source=scopus&amp;getft_integrator=scopus</w:t>
+          <w:t>https://xplorestaging.ieee.org/ielx7/6287639/10005208/10295487.pdf?arnumber=10295487&amp;utm_source=scopus&amp;getft_integrator=scopus</w:t>
         </w:r>
       </w:hyperlink>
     </w:p>
@@ -1473,7 +2238,7 @@
         </w:rPr>
         <w:t>10)</w:t>
       </w:r>
-      <w:hyperlink r:id="rId15" w:history="1">
+      <w:hyperlink r:id="rId26" w:history="1">
         <w:r>
           <w:rPr>
             <w:rStyle w:val="Collegamentoipertestuale"/>
@@ -1557,9 +2322,10 @@
           <w:sz w:val="28"/>
           <w:szCs w:val="28"/>
         </w:rPr>
+        <w:lastRenderedPageBreak/>
         <w:t xml:space="preserve">11) </w:t>
       </w:r>
-      <w:hyperlink r:id="rId16" w:history="1">
+      <w:hyperlink r:id="rId27" w:history="1">
         <w:r>
           <w:rPr>
             <w:rStyle w:val="Collegamentoipertestuale"/>
@@ -1765,7 +2531,7 @@
         </w:rPr>
         <w:t xml:space="preserve">12) </w:t>
       </w:r>
-      <w:hyperlink r:id="rId17" w:history="1">
+      <w:hyperlink r:id="rId28" w:history="1">
         <w:r>
           <w:rPr>
             <w:rStyle w:val="Collegamentoipertestuale"/>
@@ -1866,6 +2632,22 @@
           <w:szCs w:val="28"/>
         </w:rPr>
       </w:pPr>
+    </w:p>
+    <w:p>
+      <w:pPr>
+        <w:rPr>
+          <w:sz w:val="28"/>
+          <w:szCs w:val="28"/>
+        </w:rPr>
+      </w:pPr>
+    </w:p>
+    <w:p>
+      <w:pPr>
+        <w:rPr>
+          <w:sz w:val="28"/>
+          <w:szCs w:val="28"/>
+        </w:rPr>
+      </w:pPr>
       <w:r>
         <w:rPr>
           <w:sz w:val="28"/>
@@ -1873,6 +2655,1650 @@
         </w:rPr>
         <w:t>13)</w:t>
       </w:r>
+      <w:r>
+        <w:rPr>
+          <w:sz w:val="28"/>
+          <w:szCs w:val="28"/>
+        </w:rPr>
+        <w:t xml:space="preserve"> </w:t>
+      </w:r>
+      <w:hyperlink r:id="rId29" w:history="1">
+        <w:r>
+          <w:rPr>
+            <w:rStyle w:val="Collegamentoipertestuale"/>
+            <w:sz w:val="28"/>
+            <w:szCs w:val="28"/>
+          </w:rPr>
+          <w:t>https://ieeexplore.ieee.org/stamp/stamp.jsp?tp=&amp;arnumber=8767828</w:t>
+        </w:r>
+      </w:hyperlink>
+    </w:p>
+    <w:p>
+      <w:pPr>
+        <w:pBdr>
+          <w:bottom w:val="single" w:sz="6" w:space="1" w:color="auto"/>
+        </w:pBdr>
+        <w:rPr>
+          <w:sz w:val="28"/>
+          <w:szCs w:val="28"/>
+        </w:rPr>
+      </w:pPr>
+      <w:r>
+        <w:rPr>
+          <w:sz w:val="28"/>
+          <w:szCs w:val="28"/>
+        </w:rPr>
+        <w:t>Nanosatellite Three-</w:t>
+      </w:r>
+      <w:proofErr w:type="spellStart"/>
+      <w:r>
+        <w:rPr>
+          <w:sz w:val="28"/>
+          <w:szCs w:val="28"/>
+        </w:rPr>
+        <w:t>Axis</w:t>
+      </w:r>
+      <w:proofErr w:type="spellEnd"/>
+      <w:r>
+        <w:rPr>
+          <w:sz w:val="28"/>
+          <w:szCs w:val="28"/>
+        </w:rPr>
+        <w:t xml:space="preserve"> Attitude Control and Determination Using Two </w:t>
+      </w:r>
+      <w:proofErr w:type="spellStart"/>
+      <w:r>
+        <w:rPr>
+          <w:sz w:val="28"/>
+          <w:szCs w:val="28"/>
+        </w:rPr>
+        <w:t>Magnetorquers</w:t>
+      </w:r>
+      <w:proofErr w:type="spellEnd"/>
+      <w:r>
+        <w:rPr>
+          <w:sz w:val="28"/>
+          <w:szCs w:val="28"/>
+        </w:rPr>
+        <w:t xml:space="preserve"> Only</w:t>
+      </w:r>
+    </w:p>
+    <w:p>
+      <w:pPr>
+        <w:rPr>
+          <w:sz w:val="28"/>
+          <w:szCs w:val="28"/>
+        </w:rPr>
+      </w:pPr>
+    </w:p>
+    <w:p>
+      <w:pPr>
+        <w:rPr>
+          <w:sz w:val="28"/>
+          <w:szCs w:val="28"/>
+        </w:rPr>
+      </w:pPr>
+      <w:r>
+        <w:rPr>
+          <w:sz w:val="28"/>
+          <w:szCs w:val="28"/>
+        </w:rPr>
+        <w:t>14)</w:t>
+      </w:r>
+      <w:hyperlink r:id="rId30" w:history="1">
+        <w:r>
+          <w:rPr>
+            <w:rStyle w:val="Collegamentoipertestuale"/>
+            <w:sz w:val="28"/>
+            <w:szCs w:val="28"/>
+          </w:rPr>
+          <w:t>https://journals.ekb.eg/article_346138_79b94ac118854dccb46625ee26ca9583.pdf</w:t>
+        </w:r>
+      </w:hyperlink>
+    </w:p>
+    <w:p>
+      <w:pPr>
+        <w:pBdr>
+          <w:bottom w:val="single" w:sz="6" w:space="1" w:color="auto"/>
+        </w:pBdr>
+        <w:rPr>
+          <w:sz w:val="28"/>
+          <w:szCs w:val="28"/>
+        </w:rPr>
+      </w:pPr>
+      <w:proofErr w:type="spellStart"/>
+      <w:r>
+        <w:rPr>
+          <w:sz w:val="28"/>
+          <w:szCs w:val="28"/>
+        </w:rPr>
+        <w:t>Designing</w:t>
+      </w:r>
+      <w:proofErr w:type="spellEnd"/>
+      <w:r>
+        <w:rPr>
+          <w:sz w:val="28"/>
+          <w:szCs w:val="28"/>
+        </w:rPr>
+        <w:t xml:space="preserve"> attitude controller for nano/pico </w:t>
+      </w:r>
+      <w:proofErr w:type="spellStart"/>
+      <w:r>
+        <w:rPr>
+          <w:sz w:val="28"/>
+          <w:szCs w:val="28"/>
+        </w:rPr>
+        <w:t>satellites</w:t>
+      </w:r>
+      <w:proofErr w:type="spellEnd"/>
+      <w:r>
+        <w:rPr>
+          <w:sz w:val="28"/>
+          <w:szCs w:val="28"/>
+        </w:rPr>
+        <w:t xml:space="preserve"> </w:t>
+      </w:r>
+      <w:proofErr w:type="spellStart"/>
+      <w:r>
+        <w:rPr>
+          <w:sz w:val="28"/>
+          <w:szCs w:val="28"/>
+        </w:rPr>
+        <w:t>at</w:t>
+      </w:r>
+      <w:proofErr w:type="spellEnd"/>
+      <w:r>
+        <w:rPr>
+          <w:sz w:val="28"/>
+          <w:szCs w:val="28"/>
+        </w:rPr>
+        <w:t xml:space="preserve"> </w:t>
+      </w:r>
+      <w:proofErr w:type="spellStart"/>
+      <w:r>
+        <w:rPr>
+          <w:sz w:val="28"/>
+          <w:szCs w:val="28"/>
+        </w:rPr>
+        <w:t>detumbling</w:t>
+      </w:r>
+      <w:proofErr w:type="spellEnd"/>
+      <w:r>
+        <w:rPr>
+          <w:sz w:val="28"/>
+          <w:szCs w:val="28"/>
+        </w:rPr>
+        <w:t xml:space="preserve"> mode </w:t>
+      </w:r>
+      <w:proofErr w:type="spellStart"/>
+      <w:r>
+        <w:rPr>
+          <w:sz w:val="28"/>
+          <w:szCs w:val="28"/>
+        </w:rPr>
+        <w:t>using</w:t>
+      </w:r>
+      <w:proofErr w:type="spellEnd"/>
+      <w:r>
+        <w:rPr>
+          <w:sz w:val="28"/>
+          <w:szCs w:val="28"/>
+        </w:rPr>
+        <w:t xml:space="preserve"> </w:t>
+      </w:r>
+      <w:proofErr w:type="spellStart"/>
+      <w:r>
+        <w:rPr>
+          <w:sz w:val="28"/>
+          <w:szCs w:val="28"/>
+        </w:rPr>
+        <w:t>magnetic</w:t>
+      </w:r>
+      <w:proofErr w:type="spellEnd"/>
+      <w:r>
+        <w:rPr>
+          <w:sz w:val="28"/>
+          <w:szCs w:val="28"/>
+        </w:rPr>
+        <w:t xml:space="preserve"> </w:t>
+      </w:r>
+      <w:proofErr w:type="spellStart"/>
+      <w:r>
+        <w:rPr>
+          <w:sz w:val="28"/>
+          <w:szCs w:val="28"/>
+        </w:rPr>
+        <w:t>sensor</w:t>
+      </w:r>
+      <w:proofErr w:type="spellEnd"/>
+      <w:r>
+        <w:rPr>
+          <w:sz w:val="28"/>
+          <w:szCs w:val="28"/>
+        </w:rPr>
+        <w:t xml:space="preserve"> and </w:t>
+      </w:r>
+      <w:proofErr w:type="spellStart"/>
+      <w:r>
+        <w:rPr>
+          <w:sz w:val="28"/>
+          <w:szCs w:val="28"/>
+        </w:rPr>
+        <w:t>actuator</w:t>
+      </w:r>
+      <w:proofErr w:type="spellEnd"/>
+    </w:p>
+    <w:p>
+      <w:pPr>
+        <w:rPr>
+          <w:sz w:val="28"/>
+          <w:szCs w:val="28"/>
+        </w:rPr>
+      </w:pPr>
+    </w:p>
+    <w:p>
+      <w:pPr>
+        <w:rPr>
+          <w:sz w:val="28"/>
+          <w:szCs w:val="28"/>
+        </w:rPr>
+      </w:pPr>
+      <w:r>
+        <w:rPr>
+          <w:sz w:val="28"/>
+          <w:szCs w:val="28"/>
+        </w:rPr>
+        <w:t>15)</w:t>
+      </w:r>
+      <w:r>
+        <w:t xml:space="preserve"> </w:t>
+      </w:r>
+      <w:hyperlink r:id="rId31" w:history="1">
+        <w:r>
+          <w:rPr>
+            <w:rStyle w:val="Collegamentoipertestuale"/>
+            <w:sz w:val="28"/>
+            <w:szCs w:val="28"/>
+          </w:rPr>
+          <w:t>https://ieeexplore.ieee.org/stamp/stamp.jsp?tp=&amp;arnumber=9471822</w:t>
+        </w:r>
+      </w:hyperlink>
+    </w:p>
+    <w:p>
+      <w:pPr>
+        <w:pBdr>
+          <w:bottom w:val="single" w:sz="6" w:space="1" w:color="auto"/>
+        </w:pBdr>
+        <w:rPr>
+          <w:sz w:val="28"/>
+          <w:szCs w:val="28"/>
+        </w:rPr>
+      </w:pPr>
+      <w:proofErr w:type="spellStart"/>
+      <w:r>
+        <w:rPr>
+          <w:sz w:val="28"/>
+          <w:szCs w:val="28"/>
+        </w:rPr>
+        <w:t>Reconfigurable</w:t>
+      </w:r>
+      <w:proofErr w:type="spellEnd"/>
+      <w:r>
+        <w:rPr>
+          <w:sz w:val="28"/>
+          <w:szCs w:val="28"/>
+        </w:rPr>
+        <w:t xml:space="preserve"> </w:t>
+      </w:r>
+      <w:proofErr w:type="spellStart"/>
+      <w:r>
+        <w:rPr>
+          <w:sz w:val="28"/>
+          <w:szCs w:val="28"/>
+        </w:rPr>
+        <w:t>Asymmetric</w:t>
+      </w:r>
+      <w:proofErr w:type="spellEnd"/>
+      <w:r>
+        <w:rPr>
+          <w:sz w:val="28"/>
+          <w:szCs w:val="28"/>
+        </w:rPr>
+        <w:t xml:space="preserve"> Embedded </w:t>
+      </w:r>
+      <w:proofErr w:type="spellStart"/>
+      <w:r>
+        <w:rPr>
+          <w:sz w:val="28"/>
+          <w:szCs w:val="28"/>
+        </w:rPr>
+        <w:t>Magnetorquers</w:t>
+      </w:r>
+      <w:proofErr w:type="spellEnd"/>
+      <w:r>
+        <w:rPr>
+          <w:sz w:val="28"/>
+          <w:szCs w:val="28"/>
+        </w:rPr>
+        <w:t xml:space="preserve"> for Attitude Control of </w:t>
+      </w:r>
+      <w:proofErr w:type="spellStart"/>
+      <w:r>
+        <w:rPr>
+          <w:sz w:val="28"/>
+          <w:szCs w:val="28"/>
+        </w:rPr>
+        <w:t>Nanosatellites</w:t>
+      </w:r>
+      <w:proofErr w:type="spellEnd"/>
+    </w:p>
+    <w:p>
+      <w:pPr>
+        <w:rPr>
+          <w:sz w:val="28"/>
+          <w:szCs w:val="28"/>
+        </w:rPr>
+      </w:pPr>
+    </w:p>
+    <w:p>
+      <w:pPr>
+        <w:rPr>
+          <w:sz w:val="28"/>
+          <w:szCs w:val="28"/>
+        </w:rPr>
+      </w:pPr>
+      <w:r>
+        <w:rPr>
+          <w:sz w:val="28"/>
+          <w:szCs w:val="28"/>
+        </w:rPr>
+        <w:t>16)</w:t>
+      </w:r>
+      <w:r>
+        <w:t xml:space="preserve"> </w:t>
+      </w:r>
+      <w:hyperlink r:id="rId32" w:history="1">
+        <w:r>
+          <w:rPr>
+            <w:rStyle w:val="Collegamentoipertestuale"/>
+            <w:sz w:val="28"/>
+            <w:szCs w:val="28"/>
+          </w:rPr>
+          <w:t>https://www.sciencedirect.com/science/article/pii/S2405896323002720</w:t>
+        </w:r>
+      </w:hyperlink>
+    </w:p>
+    <w:p>
+      <w:pPr>
+        <w:pBdr>
+          <w:bottom w:val="single" w:sz="6" w:space="1" w:color="auto"/>
+        </w:pBdr>
+        <w:rPr>
+          <w:sz w:val="28"/>
+          <w:szCs w:val="28"/>
+        </w:rPr>
+      </w:pPr>
+      <w:r>
+        <w:rPr>
+          <w:sz w:val="28"/>
+          <w:szCs w:val="28"/>
+        </w:rPr>
+        <w:t xml:space="preserve">A Model </w:t>
+      </w:r>
+      <w:proofErr w:type="spellStart"/>
+      <w:r>
+        <w:rPr>
+          <w:sz w:val="28"/>
+          <w:szCs w:val="28"/>
+        </w:rPr>
+        <w:t>Predictive</w:t>
+      </w:r>
+      <w:proofErr w:type="spellEnd"/>
+      <w:r>
+        <w:rPr>
+          <w:sz w:val="28"/>
+          <w:szCs w:val="28"/>
+        </w:rPr>
+        <w:t xml:space="preserve"> Control </w:t>
+      </w:r>
+      <w:proofErr w:type="spellStart"/>
+      <w:r>
+        <w:rPr>
+          <w:sz w:val="28"/>
+          <w:szCs w:val="28"/>
+        </w:rPr>
+        <w:t>Based</w:t>
+      </w:r>
+      <w:proofErr w:type="spellEnd"/>
+      <w:r>
+        <w:rPr>
+          <w:sz w:val="28"/>
+          <w:szCs w:val="28"/>
+        </w:rPr>
+        <w:t xml:space="preserve"> </w:t>
+      </w:r>
+      <w:proofErr w:type="spellStart"/>
+      <w:r>
+        <w:rPr>
+          <w:sz w:val="28"/>
+          <w:szCs w:val="28"/>
+        </w:rPr>
+        <w:t>Magnetorquer</w:t>
+      </w:r>
+      <w:proofErr w:type="spellEnd"/>
+      <w:r>
+        <w:rPr>
+          <w:sz w:val="28"/>
+          <w:szCs w:val="28"/>
+        </w:rPr>
+        <w:t xml:space="preserve">-only Attitude Control </w:t>
+      </w:r>
+      <w:proofErr w:type="spellStart"/>
+      <w:r>
+        <w:rPr>
+          <w:sz w:val="28"/>
+          <w:szCs w:val="28"/>
+        </w:rPr>
+        <w:t>Approach</w:t>
+      </w:r>
+      <w:proofErr w:type="spellEnd"/>
+      <w:r>
+        <w:rPr>
+          <w:sz w:val="28"/>
+          <w:szCs w:val="28"/>
+        </w:rPr>
+        <w:t xml:space="preserve"> for a Small Satellite</w:t>
+      </w:r>
+    </w:p>
+    <w:p>
+      <w:pPr>
+        <w:rPr>
+          <w:sz w:val="28"/>
+          <w:szCs w:val="28"/>
+        </w:rPr>
+      </w:pPr>
+    </w:p>
+    <w:p>
+      <w:pPr>
+        <w:rPr>
+          <w:sz w:val="28"/>
+          <w:szCs w:val="28"/>
+        </w:rPr>
+      </w:pPr>
+      <w:r>
+        <w:rPr>
+          <w:sz w:val="28"/>
+          <w:szCs w:val="28"/>
+        </w:rPr>
+        <w:t>17)</w:t>
+      </w:r>
+      <w:r>
+        <w:t xml:space="preserve"> </w:t>
+      </w:r>
+      <w:hyperlink r:id="rId33" w:history="1">
+        <w:r>
+          <w:rPr>
+            <w:rStyle w:val="Collegamentoipertestuale"/>
+            <w:sz w:val="28"/>
+            <w:szCs w:val="28"/>
+          </w:rPr>
+          <w:t>https://www.sciencedirect.com/science/article/pii/S0273117722009917</w:t>
+        </w:r>
+      </w:hyperlink>
+    </w:p>
+    <w:p>
+      <w:pPr>
+        <w:pBdr>
+          <w:bottom w:val="single" w:sz="6" w:space="1" w:color="auto"/>
+        </w:pBdr>
+        <w:rPr>
+          <w:sz w:val="28"/>
+          <w:szCs w:val="28"/>
+        </w:rPr>
+      </w:pPr>
+      <w:proofErr w:type="spellStart"/>
+      <w:r>
+        <w:rPr>
+          <w:sz w:val="28"/>
+          <w:szCs w:val="28"/>
+        </w:rPr>
+        <w:t>CubeSats</w:t>
+      </w:r>
+      <w:proofErr w:type="spellEnd"/>
+      <w:r>
+        <w:rPr>
+          <w:sz w:val="28"/>
+          <w:szCs w:val="28"/>
+        </w:rPr>
+        <w:t xml:space="preserve"> </w:t>
+      </w:r>
+      <w:proofErr w:type="spellStart"/>
+      <w:r>
+        <w:rPr>
+          <w:sz w:val="28"/>
+          <w:szCs w:val="28"/>
+        </w:rPr>
+        <w:t>detumbling</w:t>
+      </w:r>
+      <w:proofErr w:type="spellEnd"/>
+      <w:r>
+        <w:rPr>
+          <w:sz w:val="28"/>
+          <w:szCs w:val="28"/>
+        </w:rPr>
+        <w:t xml:space="preserve"> </w:t>
+      </w:r>
+      <w:proofErr w:type="spellStart"/>
+      <w:r>
+        <w:rPr>
+          <w:sz w:val="28"/>
+          <w:szCs w:val="28"/>
+        </w:rPr>
+        <w:t>using</w:t>
+      </w:r>
+      <w:proofErr w:type="spellEnd"/>
+      <w:r>
+        <w:rPr>
+          <w:sz w:val="28"/>
+          <w:szCs w:val="28"/>
+        </w:rPr>
+        <w:t xml:space="preserve"> only embedded </w:t>
+      </w:r>
+      <w:proofErr w:type="spellStart"/>
+      <w:r>
+        <w:rPr>
+          <w:sz w:val="28"/>
+          <w:szCs w:val="28"/>
+        </w:rPr>
+        <w:t>asymmetric</w:t>
+      </w:r>
+      <w:proofErr w:type="spellEnd"/>
+      <w:r>
+        <w:rPr>
+          <w:sz w:val="28"/>
+          <w:szCs w:val="28"/>
+        </w:rPr>
+        <w:t xml:space="preserve"> </w:t>
+      </w:r>
+      <w:proofErr w:type="spellStart"/>
+      <w:r>
+        <w:rPr>
+          <w:sz w:val="28"/>
+          <w:szCs w:val="28"/>
+        </w:rPr>
+        <w:t>magnetorquers</w:t>
+      </w:r>
+      <w:proofErr w:type="spellEnd"/>
+    </w:p>
+    <w:p>
+      <w:pPr>
+        <w:rPr>
+          <w:sz w:val="28"/>
+          <w:szCs w:val="28"/>
+        </w:rPr>
+      </w:pPr>
+    </w:p>
+    <w:p>
+      <w:pPr>
+        <w:rPr>
+          <w:sz w:val="28"/>
+          <w:szCs w:val="28"/>
+        </w:rPr>
+      </w:pPr>
+      <w:r>
+        <w:rPr>
+          <w:sz w:val="28"/>
+          <w:szCs w:val="28"/>
+        </w:rPr>
+        <w:t>18)</w:t>
+      </w:r>
+      <w:r>
+        <w:rPr>
+          <w:sz w:val="28"/>
+          <w:szCs w:val="28"/>
+        </w:rPr>
+        <w:t xml:space="preserve"> </w:t>
+      </w:r>
+      <w:hyperlink r:id="rId34" w:history="1">
+        <w:r>
+          <w:rPr>
+            <w:rStyle w:val="Collegamentoipertestuale"/>
+            <w:sz w:val="28"/>
+            <w:szCs w:val="28"/>
+          </w:rPr>
+          <w:t>https://www.sciencedirect.com/science/article/pii/S0094576512004249</w:t>
+        </w:r>
+      </w:hyperlink>
+    </w:p>
+    <w:p>
+      <w:pPr>
+        <w:pBdr>
+          <w:bottom w:val="single" w:sz="6" w:space="1" w:color="auto"/>
+        </w:pBdr>
+        <w:rPr>
+          <w:sz w:val="28"/>
+          <w:szCs w:val="28"/>
+        </w:rPr>
+      </w:pPr>
+      <w:r>
+        <w:rPr>
+          <w:sz w:val="28"/>
+          <w:szCs w:val="28"/>
+        </w:rPr>
+        <w:t>Spin-</w:t>
+      </w:r>
+      <w:proofErr w:type="spellStart"/>
+      <w:r>
+        <w:rPr>
+          <w:sz w:val="28"/>
+          <w:szCs w:val="28"/>
+        </w:rPr>
+        <w:t>axis</w:t>
+      </w:r>
+      <w:proofErr w:type="spellEnd"/>
+      <w:r>
+        <w:rPr>
+          <w:sz w:val="28"/>
+          <w:szCs w:val="28"/>
+        </w:rPr>
+        <w:t xml:space="preserve"> </w:t>
+      </w:r>
+      <w:proofErr w:type="spellStart"/>
+      <w:r>
+        <w:rPr>
+          <w:sz w:val="28"/>
+          <w:szCs w:val="28"/>
+        </w:rPr>
+        <w:t>pointing</w:t>
+      </w:r>
+      <w:proofErr w:type="spellEnd"/>
+      <w:r>
+        <w:rPr>
+          <w:sz w:val="28"/>
+          <w:szCs w:val="28"/>
+        </w:rPr>
+        <w:t xml:space="preserve"> of a </w:t>
+      </w:r>
+      <w:proofErr w:type="spellStart"/>
+      <w:r>
+        <w:rPr>
+          <w:sz w:val="28"/>
+          <w:szCs w:val="28"/>
+        </w:rPr>
+        <w:t>magnetically</w:t>
+      </w:r>
+      <w:proofErr w:type="spellEnd"/>
+      <w:r>
+        <w:rPr>
+          <w:sz w:val="28"/>
+          <w:szCs w:val="28"/>
+        </w:rPr>
+        <w:t xml:space="preserve"> </w:t>
+      </w:r>
+      <w:proofErr w:type="spellStart"/>
+      <w:r>
+        <w:rPr>
+          <w:sz w:val="28"/>
+          <w:szCs w:val="28"/>
+        </w:rPr>
+        <w:t>actuated</w:t>
+      </w:r>
+      <w:proofErr w:type="spellEnd"/>
+      <w:r>
+        <w:rPr>
+          <w:sz w:val="28"/>
+          <w:szCs w:val="28"/>
+        </w:rPr>
+        <w:t xml:space="preserve"> spacecraft</w:t>
+      </w:r>
+    </w:p>
+    <w:p>
+      <w:pPr>
+        <w:rPr>
+          <w:sz w:val="28"/>
+          <w:szCs w:val="28"/>
+        </w:rPr>
+      </w:pPr>
+    </w:p>
+    <w:p>
+      <w:pPr>
+        <w:rPr>
+          <w:sz w:val="28"/>
+          <w:szCs w:val="28"/>
+        </w:rPr>
+      </w:pPr>
+      <w:r>
+        <w:rPr>
+          <w:sz w:val="28"/>
+          <w:szCs w:val="28"/>
+        </w:rPr>
+        <w:t>19)</w:t>
+      </w:r>
+      <w:r>
+        <w:t xml:space="preserve"> </w:t>
+      </w:r>
+      <w:hyperlink r:id="rId35" w:history="1">
+        <w:r>
+          <w:rPr>
+            <w:rStyle w:val="Collegamentoipertestuale"/>
+            <w:sz w:val="28"/>
+            <w:szCs w:val="28"/>
+          </w:rPr>
+          <w:t>https://ieeexplore.ieee.org/document/4014448</w:t>
+        </w:r>
+      </w:hyperlink>
+    </w:p>
+    <w:p>
+      <w:pPr>
+        <w:pBdr>
+          <w:bottom w:val="single" w:sz="6" w:space="1" w:color="auto"/>
+        </w:pBdr>
+        <w:rPr>
+          <w:b/>
+          <w:bCs/>
+          <w:sz w:val="28"/>
+          <w:szCs w:val="28"/>
+        </w:rPr>
+      </w:pPr>
+      <w:r>
+        <w:rPr>
+          <w:b/>
+          <w:bCs/>
+          <w:sz w:val="28"/>
+          <w:szCs w:val="28"/>
+        </w:rPr>
+        <w:t xml:space="preserve">Global </w:t>
+      </w:r>
+      <w:proofErr w:type="spellStart"/>
+      <w:r>
+        <w:rPr>
+          <w:b/>
+          <w:bCs/>
+          <w:sz w:val="28"/>
+          <w:szCs w:val="28"/>
+        </w:rPr>
+        <w:t>magnetic</w:t>
+      </w:r>
+      <w:proofErr w:type="spellEnd"/>
+      <w:r>
+        <w:rPr>
+          <w:b/>
+          <w:bCs/>
+          <w:sz w:val="28"/>
+          <w:szCs w:val="28"/>
+        </w:rPr>
+        <w:t xml:space="preserve"> attitude control of </w:t>
+      </w:r>
+      <w:proofErr w:type="spellStart"/>
+      <w:r>
+        <w:rPr>
+          <w:b/>
+          <w:bCs/>
+          <w:sz w:val="28"/>
+          <w:szCs w:val="28"/>
+        </w:rPr>
+        <w:t>spacecraft</w:t>
+      </w:r>
+      <w:proofErr w:type="spellEnd"/>
+      <w:r>
+        <w:rPr>
+          <w:b/>
+          <w:bCs/>
+          <w:sz w:val="28"/>
+          <w:szCs w:val="28"/>
+        </w:rPr>
+        <w:t xml:space="preserve"> in the </w:t>
+      </w:r>
+      <w:proofErr w:type="spellStart"/>
+      <w:r>
+        <w:rPr>
+          <w:b/>
+          <w:bCs/>
+          <w:sz w:val="28"/>
+          <w:szCs w:val="28"/>
+        </w:rPr>
+        <w:t>presence</w:t>
+      </w:r>
+      <w:proofErr w:type="spellEnd"/>
+      <w:r>
+        <w:rPr>
+          <w:b/>
+          <w:bCs/>
+          <w:sz w:val="28"/>
+          <w:szCs w:val="28"/>
+        </w:rPr>
+        <w:t xml:space="preserve"> of </w:t>
+      </w:r>
+      <w:proofErr w:type="spellStart"/>
+      <w:r>
+        <w:rPr>
+          <w:b/>
+          <w:bCs/>
+          <w:sz w:val="28"/>
+          <w:szCs w:val="28"/>
+        </w:rPr>
+        <w:t>gravity</w:t>
+      </w:r>
+      <w:proofErr w:type="spellEnd"/>
+      <w:r>
+        <w:rPr>
+          <w:b/>
+          <w:bCs/>
+          <w:sz w:val="28"/>
+          <w:szCs w:val="28"/>
+        </w:rPr>
+        <w:t xml:space="preserve"> </w:t>
+      </w:r>
+      <w:proofErr w:type="spellStart"/>
+      <w:r>
+        <w:rPr>
+          <w:b/>
+          <w:bCs/>
+          <w:sz w:val="28"/>
+          <w:szCs w:val="28"/>
+        </w:rPr>
+        <w:t>gradient</w:t>
+      </w:r>
+      <w:proofErr w:type="spellEnd"/>
+    </w:p>
+    <w:p>
+      <w:pPr>
+        <w:rPr>
+          <w:sz w:val="28"/>
+          <w:szCs w:val="28"/>
+        </w:rPr>
+      </w:pPr>
+    </w:p>
+    <w:p>
+      <w:pPr>
+        <w:rPr>
+          <w:sz w:val="28"/>
+          <w:szCs w:val="28"/>
+        </w:rPr>
+      </w:pPr>
+      <w:r>
+        <w:rPr>
+          <w:sz w:val="28"/>
+          <w:szCs w:val="28"/>
+        </w:rPr>
+        <w:t>20)</w:t>
+      </w:r>
+      <w:r>
+        <w:t xml:space="preserve"> </w:t>
+      </w:r>
+      <w:hyperlink r:id="rId36" w:history="1">
+        <w:r>
+          <w:rPr>
+            <w:rStyle w:val="Collegamentoipertestuale"/>
+            <w:sz w:val="28"/>
+            <w:szCs w:val="28"/>
+          </w:rPr>
+          <w:t>https://www.mdpi.com/2079-9292/12/2/362</w:t>
+        </w:r>
+      </w:hyperlink>
+    </w:p>
+    <w:p>
+      <w:pPr>
+        <w:pBdr>
+          <w:bottom w:val="single" w:sz="6" w:space="1" w:color="auto"/>
+        </w:pBdr>
+        <w:rPr>
+          <w:b/>
+          <w:bCs/>
+          <w:sz w:val="28"/>
+          <w:szCs w:val="28"/>
+        </w:rPr>
+      </w:pPr>
+      <w:proofErr w:type="spellStart"/>
+      <w:r>
+        <w:rPr>
+          <w:b/>
+          <w:bCs/>
+          <w:sz w:val="28"/>
+          <w:szCs w:val="28"/>
+        </w:rPr>
+        <w:t>Research</w:t>
+      </w:r>
+      <w:proofErr w:type="spellEnd"/>
+      <w:r>
+        <w:rPr>
+          <w:b/>
+          <w:bCs/>
+          <w:sz w:val="28"/>
+          <w:szCs w:val="28"/>
+        </w:rPr>
+        <w:t xml:space="preserve"> on Sun-</w:t>
+      </w:r>
+      <w:proofErr w:type="spellStart"/>
+      <w:r>
+        <w:rPr>
+          <w:b/>
+          <w:bCs/>
+          <w:sz w:val="28"/>
+          <w:szCs w:val="28"/>
+        </w:rPr>
+        <w:t>Oriented</w:t>
+      </w:r>
+      <w:proofErr w:type="spellEnd"/>
+      <w:r>
+        <w:rPr>
+          <w:b/>
+          <w:bCs/>
+          <w:sz w:val="28"/>
+          <w:szCs w:val="28"/>
+        </w:rPr>
+        <w:t xml:space="preserve"> Spin-</w:t>
+      </w:r>
+      <w:proofErr w:type="spellStart"/>
+      <w:r>
+        <w:rPr>
+          <w:b/>
+          <w:bCs/>
+          <w:sz w:val="28"/>
+          <w:szCs w:val="28"/>
+        </w:rPr>
+        <w:t>Stabilized</w:t>
+      </w:r>
+      <w:proofErr w:type="spellEnd"/>
+      <w:r>
+        <w:rPr>
+          <w:b/>
+          <w:bCs/>
+          <w:sz w:val="28"/>
+          <w:szCs w:val="28"/>
+        </w:rPr>
+        <w:t xml:space="preserve"> Attitude Control of Micro/Nano Satellite Using Only </w:t>
+      </w:r>
+      <w:proofErr w:type="spellStart"/>
+      <w:r>
+        <w:rPr>
+          <w:b/>
+          <w:bCs/>
+          <w:sz w:val="28"/>
+          <w:szCs w:val="28"/>
+        </w:rPr>
+        <w:t>Magnetic</w:t>
+      </w:r>
+      <w:proofErr w:type="spellEnd"/>
+      <w:r>
+        <w:rPr>
+          <w:b/>
+          <w:bCs/>
+          <w:sz w:val="28"/>
+          <w:szCs w:val="28"/>
+        </w:rPr>
+        <w:t xml:space="preserve"> Control</w:t>
+      </w:r>
+    </w:p>
+    <w:p>
+      <w:pPr>
+        <w:rPr>
+          <w:sz w:val="28"/>
+          <w:szCs w:val="28"/>
+        </w:rPr>
+      </w:pPr>
+    </w:p>
+    <w:p>
+      <w:pPr>
+        <w:rPr>
+          <w:sz w:val="28"/>
+          <w:szCs w:val="28"/>
+        </w:rPr>
+      </w:pPr>
+    </w:p>
+    <w:p>
+      <w:pPr>
+        <w:rPr>
+          <w:sz w:val="28"/>
+          <w:szCs w:val="28"/>
+        </w:rPr>
+      </w:pPr>
+      <w:r>
+        <w:rPr>
+          <w:sz w:val="28"/>
+          <w:szCs w:val="28"/>
+        </w:rPr>
+        <w:t>21)</w:t>
+      </w:r>
+      <w:r>
+        <w:t xml:space="preserve"> </w:t>
+      </w:r>
+      <w:hyperlink r:id="rId37" w:history="1">
+        <w:r>
+          <w:rPr>
+            <w:rStyle w:val="Collegamentoipertestuale"/>
+            <w:sz w:val="28"/>
+            <w:szCs w:val="28"/>
+          </w:rPr>
+          <w:t>https://ieeexplore.ieee.org/document/974341</w:t>
+        </w:r>
+      </w:hyperlink>
+    </w:p>
+    <w:p>
+      <w:pPr>
+        <w:pBdr>
+          <w:bottom w:val="single" w:sz="6" w:space="1" w:color="auto"/>
+        </w:pBdr>
+        <w:rPr>
+          <w:b/>
+          <w:bCs/>
+          <w:sz w:val="28"/>
+          <w:szCs w:val="28"/>
+        </w:rPr>
+      </w:pPr>
+      <w:proofErr w:type="spellStart"/>
+      <w:r>
+        <w:rPr>
+          <w:b/>
+          <w:bCs/>
+          <w:sz w:val="28"/>
+          <w:szCs w:val="28"/>
+        </w:rPr>
+        <w:t>Periodic</w:t>
+      </w:r>
+      <w:proofErr w:type="spellEnd"/>
+      <w:r>
+        <w:rPr>
+          <w:b/>
+          <w:bCs/>
+          <w:sz w:val="28"/>
+          <w:szCs w:val="28"/>
+        </w:rPr>
+        <w:t xml:space="preserve"> attitude control techniques for small </w:t>
+      </w:r>
+      <w:proofErr w:type="spellStart"/>
+      <w:r>
+        <w:rPr>
+          <w:b/>
+          <w:bCs/>
+          <w:sz w:val="28"/>
+          <w:szCs w:val="28"/>
+        </w:rPr>
+        <w:t>satellites</w:t>
+      </w:r>
+      <w:proofErr w:type="spellEnd"/>
+      <w:r>
+        <w:rPr>
+          <w:b/>
+          <w:bCs/>
+          <w:sz w:val="28"/>
+          <w:szCs w:val="28"/>
+        </w:rPr>
+        <w:t xml:space="preserve"> with </w:t>
+      </w:r>
+      <w:proofErr w:type="spellStart"/>
+      <w:r>
+        <w:rPr>
+          <w:b/>
+          <w:bCs/>
+          <w:sz w:val="28"/>
+          <w:szCs w:val="28"/>
+        </w:rPr>
+        <w:t>magnetic</w:t>
+      </w:r>
+      <w:proofErr w:type="spellEnd"/>
+      <w:r>
+        <w:rPr>
+          <w:b/>
+          <w:bCs/>
+          <w:sz w:val="28"/>
+          <w:szCs w:val="28"/>
+        </w:rPr>
+        <w:t xml:space="preserve"> actuators</w:t>
+      </w:r>
+    </w:p>
+    <w:p>
+      <w:pPr>
+        <w:rPr>
+          <w:sz w:val="28"/>
+          <w:szCs w:val="28"/>
+        </w:rPr>
+      </w:pPr>
+    </w:p>
+    <w:p>
+      <w:pPr>
+        <w:rPr>
+          <w:sz w:val="28"/>
+          <w:szCs w:val="28"/>
+        </w:rPr>
+      </w:pPr>
+    </w:p>
+    <w:p>
+      <w:pPr>
+        <w:rPr>
+          <w:sz w:val="28"/>
+          <w:szCs w:val="28"/>
+        </w:rPr>
+      </w:pPr>
+    </w:p>
+    <w:p>
+      <w:pPr>
+        <w:rPr>
+          <w:sz w:val="28"/>
+          <w:szCs w:val="28"/>
+        </w:rPr>
+      </w:pPr>
+      <w:r>
+        <w:rPr>
+          <w:sz w:val="28"/>
+          <w:szCs w:val="28"/>
+        </w:rPr>
+        <w:t xml:space="preserve">22) </w:t>
+      </w:r>
+      <w:hyperlink r:id="rId38" w:history="1">
+        <w:r>
+          <w:rPr>
+            <w:rStyle w:val="Collegamentoipertestuale"/>
+            <w:sz w:val="28"/>
+            <w:szCs w:val="28"/>
+          </w:rPr>
+          <w:t>https://ieeexplore.ieee.org/document/5200344</w:t>
+        </w:r>
+      </w:hyperlink>
+    </w:p>
+    <w:p>
+      <w:pPr>
+        <w:pBdr>
+          <w:bottom w:val="single" w:sz="6" w:space="1" w:color="auto"/>
+        </w:pBdr>
+        <w:rPr>
+          <w:b/>
+          <w:bCs/>
+          <w:sz w:val="28"/>
+          <w:szCs w:val="28"/>
+        </w:rPr>
+      </w:pPr>
+      <w:proofErr w:type="spellStart"/>
+      <w:r>
+        <w:rPr>
+          <w:b/>
+          <w:bCs/>
+          <w:sz w:val="28"/>
+          <w:szCs w:val="28"/>
+        </w:rPr>
+        <w:t>Optimal</w:t>
+      </w:r>
+      <w:proofErr w:type="spellEnd"/>
+      <w:r>
+        <w:rPr>
+          <w:b/>
+          <w:bCs/>
+          <w:sz w:val="28"/>
+          <w:szCs w:val="28"/>
+        </w:rPr>
+        <w:t xml:space="preserve"> Discrete-Time Design of Three-</w:t>
+      </w:r>
+      <w:proofErr w:type="spellStart"/>
+      <w:r>
+        <w:rPr>
+          <w:b/>
+          <w:bCs/>
+          <w:sz w:val="28"/>
+          <w:szCs w:val="28"/>
+        </w:rPr>
+        <w:t>Axis</w:t>
+      </w:r>
+      <w:proofErr w:type="spellEnd"/>
+      <w:r>
+        <w:rPr>
+          <w:b/>
+          <w:bCs/>
+          <w:sz w:val="28"/>
+          <w:szCs w:val="28"/>
+        </w:rPr>
+        <w:t xml:space="preserve"> </w:t>
+      </w:r>
+      <w:proofErr w:type="spellStart"/>
+      <w:r>
+        <w:rPr>
+          <w:b/>
+          <w:bCs/>
+          <w:sz w:val="28"/>
+          <w:szCs w:val="28"/>
+        </w:rPr>
+        <w:t>Magnetic</w:t>
+      </w:r>
+      <w:proofErr w:type="spellEnd"/>
+      <w:r>
+        <w:rPr>
+          <w:b/>
+          <w:bCs/>
+          <w:sz w:val="28"/>
+          <w:szCs w:val="28"/>
+        </w:rPr>
+        <w:t xml:space="preserve"> Attitude Control </w:t>
+      </w:r>
+      <w:proofErr w:type="spellStart"/>
+      <w:r>
+        <w:rPr>
+          <w:b/>
+          <w:bCs/>
+          <w:sz w:val="28"/>
+          <w:szCs w:val="28"/>
+        </w:rPr>
+        <w:t>Laws</w:t>
+      </w:r>
+      <w:proofErr w:type="spellEnd"/>
+    </w:p>
+    <w:p>
+      <w:pPr>
+        <w:rPr>
+          <w:sz w:val="28"/>
+          <w:szCs w:val="28"/>
+        </w:rPr>
+      </w:pPr>
+    </w:p>
+    <w:p>
+      <w:pPr>
+        <w:rPr>
+          <w:sz w:val="28"/>
+          <w:szCs w:val="28"/>
+        </w:rPr>
+      </w:pPr>
+      <w:r>
+        <w:rPr>
+          <w:sz w:val="28"/>
+          <w:szCs w:val="28"/>
+        </w:rPr>
+        <w:t>23)</w:t>
+      </w:r>
+      <w:r>
+        <w:t xml:space="preserve"> </w:t>
+      </w:r>
+      <w:hyperlink r:id="rId39" w:history="1">
+        <w:r>
+          <w:rPr>
+            <w:rStyle w:val="Collegamentoipertestuale"/>
+            <w:sz w:val="28"/>
+            <w:szCs w:val="28"/>
+          </w:rPr>
+          <w:t>https://www.sciencedirect.com/science/article/pii/S0094576502000115</w:t>
+        </w:r>
+      </w:hyperlink>
+    </w:p>
+    <w:p>
+      <w:pPr>
+        <w:pBdr>
+          <w:bottom w:val="single" w:sz="6" w:space="1" w:color="auto"/>
+        </w:pBdr>
+        <w:rPr>
+          <w:sz w:val="28"/>
+          <w:szCs w:val="28"/>
+        </w:rPr>
+      </w:pPr>
+      <w:r>
+        <w:rPr>
+          <w:sz w:val="28"/>
+          <w:szCs w:val="28"/>
+        </w:rPr>
+        <w:t xml:space="preserve">Attitude </w:t>
+      </w:r>
+      <w:proofErr w:type="spellStart"/>
+      <w:r>
+        <w:rPr>
+          <w:sz w:val="28"/>
+          <w:szCs w:val="28"/>
+        </w:rPr>
+        <w:t>stabilization</w:t>
+      </w:r>
+      <w:proofErr w:type="spellEnd"/>
+      <w:r>
+        <w:rPr>
+          <w:sz w:val="28"/>
+          <w:szCs w:val="28"/>
+        </w:rPr>
+        <w:t xml:space="preserve"> of a satellite by </w:t>
+      </w:r>
+      <w:proofErr w:type="spellStart"/>
+      <w:r>
+        <w:rPr>
+          <w:sz w:val="28"/>
+          <w:szCs w:val="28"/>
+        </w:rPr>
+        <w:t>magnetic</w:t>
+      </w:r>
+      <w:proofErr w:type="spellEnd"/>
+      <w:r>
+        <w:rPr>
+          <w:sz w:val="28"/>
+          <w:szCs w:val="28"/>
+        </w:rPr>
+        <w:t xml:space="preserve"> coils</w:t>
+      </w:r>
+    </w:p>
+    <w:p>
+      <w:pPr>
+        <w:rPr>
+          <w:sz w:val="28"/>
+          <w:szCs w:val="28"/>
+        </w:rPr>
+      </w:pPr>
+    </w:p>
+    <w:p>
+      <w:pPr>
+        <w:rPr>
+          <w:sz w:val="28"/>
+          <w:szCs w:val="28"/>
+        </w:rPr>
+      </w:pPr>
+      <w:r>
+        <w:rPr>
+          <w:sz w:val="28"/>
+          <w:szCs w:val="28"/>
+        </w:rPr>
+        <w:t>24)</w:t>
+      </w:r>
+      <w:r>
+        <w:t xml:space="preserve"> </w:t>
+      </w:r>
+      <w:hyperlink r:id="rId40" w:history="1">
+        <w:r>
+          <w:rPr>
+            <w:rStyle w:val="Collegamentoipertestuale"/>
+            <w:sz w:val="28"/>
+            <w:szCs w:val="28"/>
+          </w:rPr>
+          <w:t>https://www.sciencedirect.com/science/article/pii/S0094576521006330</w:t>
+        </w:r>
+      </w:hyperlink>
+    </w:p>
+    <w:p>
+      <w:pPr>
+        <w:pBdr>
+          <w:bottom w:val="single" w:sz="6" w:space="1" w:color="auto"/>
+        </w:pBdr>
+        <w:rPr>
+          <w:sz w:val="28"/>
+          <w:szCs w:val="28"/>
+        </w:rPr>
+      </w:pPr>
+      <w:proofErr w:type="spellStart"/>
+      <w:r>
+        <w:rPr>
+          <w:sz w:val="28"/>
+          <w:szCs w:val="28"/>
+        </w:rPr>
+        <w:t>Magnetic</w:t>
+      </w:r>
+      <w:proofErr w:type="spellEnd"/>
+      <w:r>
+        <w:rPr>
+          <w:sz w:val="28"/>
+          <w:szCs w:val="28"/>
+        </w:rPr>
+        <w:t xml:space="preserve"> </w:t>
+      </w:r>
+      <w:proofErr w:type="spellStart"/>
+      <w:r>
+        <w:rPr>
+          <w:sz w:val="28"/>
+          <w:szCs w:val="28"/>
+        </w:rPr>
+        <w:t>spacecraft</w:t>
+      </w:r>
+      <w:proofErr w:type="spellEnd"/>
+      <w:r>
+        <w:rPr>
+          <w:sz w:val="28"/>
+          <w:szCs w:val="28"/>
+        </w:rPr>
+        <w:t xml:space="preserve"> attitude </w:t>
+      </w:r>
+      <w:proofErr w:type="spellStart"/>
+      <w:r>
+        <w:rPr>
+          <w:sz w:val="28"/>
+          <w:szCs w:val="28"/>
+        </w:rPr>
+        <w:t>stabilization</w:t>
+      </w:r>
+      <w:proofErr w:type="spellEnd"/>
+      <w:r>
+        <w:rPr>
+          <w:sz w:val="28"/>
+          <w:szCs w:val="28"/>
+        </w:rPr>
+        <w:t xml:space="preserve"> with </w:t>
+      </w:r>
+      <w:proofErr w:type="spellStart"/>
+      <w:r>
+        <w:rPr>
+          <w:sz w:val="28"/>
+          <w:szCs w:val="28"/>
+        </w:rPr>
+        <w:t>two</w:t>
+      </w:r>
+      <w:proofErr w:type="spellEnd"/>
+      <w:r>
+        <w:rPr>
+          <w:sz w:val="28"/>
+          <w:szCs w:val="28"/>
+        </w:rPr>
+        <w:t xml:space="preserve"> </w:t>
+      </w:r>
+      <w:proofErr w:type="spellStart"/>
+      <w:r>
+        <w:rPr>
+          <w:sz w:val="28"/>
+          <w:szCs w:val="28"/>
+        </w:rPr>
+        <w:t>torquers</w:t>
+      </w:r>
+      <w:proofErr w:type="spellEnd"/>
+    </w:p>
+    <w:p>
+      <w:pPr>
+        <w:rPr>
+          <w:sz w:val="28"/>
+          <w:szCs w:val="28"/>
+        </w:rPr>
+      </w:pPr>
+    </w:p>
+    <w:p>
+      <w:pPr>
+        <w:rPr>
+          <w:sz w:val="28"/>
+          <w:szCs w:val="28"/>
+        </w:rPr>
+      </w:pPr>
+      <w:r>
+        <w:rPr>
+          <w:sz w:val="28"/>
+          <w:szCs w:val="28"/>
+        </w:rPr>
+        <w:t>25)</w:t>
+      </w:r>
+      <w:hyperlink r:id="rId41" w:history="1">
+        <w:r>
+          <w:rPr>
+            <w:rStyle w:val="Collegamentoipertestuale"/>
+            <w:sz w:val="28"/>
+            <w:szCs w:val="28"/>
+          </w:rPr>
+          <w:t>https://ntrs.nasa.gov/api/citations/19980228274/downloads/19980228274.pdf</w:t>
+        </w:r>
+      </w:hyperlink>
+    </w:p>
+    <w:p>
+      <w:pPr>
+        <w:pBdr>
+          <w:bottom w:val="single" w:sz="6" w:space="1" w:color="auto"/>
+        </w:pBdr>
+        <w:rPr>
+          <w:sz w:val="28"/>
+          <w:szCs w:val="28"/>
+        </w:rPr>
+      </w:pPr>
+      <w:r>
+        <w:rPr>
+          <w:sz w:val="28"/>
+          <w:szCs w:val="28"/>
+        </w:rPr>
+        <w:t xml:space="preserve">NASA: </w:t>
+      </w:r>
+      <w:r>
+        <w:rPr>
+          <w:sz w:val="28"/>
+          <w:szCs w:val="28"/>
+        </w:rPr>
+        <w:t xml:space="preserve">Satellite Attitude Control </w:t>
+      </w:r>
+      <w:proofErr w:type="spellStart"/>
+      <w:r>
+        <w:rPr>
+          <w:sz w:val="28"/>
+          <w:szCs w:val="28"/>
+        </w:rPr>
+        <w:t>Utilizing</w:t>
+      </w:r>
+      <w:proofErr w:type="spellEnd"/>
+      <w:r>
+        <w:rPr>
+          <w:sz w:val="28"/>
+          <w:szCs w:val="28"/>
+        </w:rPr>
+        <w:t xml:space="preserve"> the </w:t>
+      </w:r>
+      <w:proofErr w:type="spellStart"/>
+      <w:r>
+        <w:rPr>
+          <w:sz w:val="28"/>
+          <w:szCs w:val="28"/>
+        </w:rPr>
+        <w:t>Earth's</w:t>
+      </w:r>
+      <w:proofErr w:type="spellEnd"/>
+      <w:r>
+        <w:rPr>
+          <w:sz w:val="28"/>
+          <w:szCs w:val="28"/>
+        </w:rPr>
+        <w:t xml:space="preserve"> </w:t>
+      </w:r>
+      <w:proofErr w:type="spellStart"/>
+      <w:r>
+        <w:rPr>
+          <w:sz w:val="28"/>
+          <w:szCs w:val="28"/>
+        </w:rPr>
+        <w:t>Magnetic</w:t>
+      </w:r>
+      <w:proofErr w:type="spellEnd"/>
+      <w:r>
+        <w:rPr>
+          <w:sz w:val="28"/>
+          <w:szCs w:val="28"/>
+        </w:rPr>
+        <w:t xml:space="preserve"> Field</w:t>
+      </w:r>
+    </w:p>
+    <w:p>
+      <w:pPr>
+        <w:rPr>
+          <w:sz w:val="28"/>
+          <w:szCs w:val="28"/>
+        </w:rPr>
+      </w:pPr>
+    </w:p>
+    <w:p>
+      <w:pPr>
+        <w:rPr>
+          <w:sz w:val="28"/>
+          <w:szCs w:val="28"/>
+        </w:rPr>
+      </w:pPr>
+    </w:p>
+    <w:p>
+      <w:pPr>
+        <w:rPr>
+          <w:sz w:val="28"/>
+          <w:szCs w:val="28"/>
+        </w:rPr>
+      </w:pPr>
+      <w:r>
+        <w:rPr>
+          <w:sz w:val="28"/>
+          <w:szCs w:val="28"/>
+        </w:rPr>
+        <w:t>26)</w:t>
+      </w:r>
+      <w:hyperlink r:id="rId42" w:history="1">
+        <w:r>
+          <w:rPr>
+            <w:rStyle w:val="Collegamentoipertestuale"/>
+            <w:sz w:val="28"/>
+            <w:szCs w:val="28"/>
+          </w:rPr>
+          <w:t>https://www.sciencedirect.com/science/article/pii/S0005109804000767?via%3Dihub</w:t>
+        </w:r>
+      </w:hyperlink>
+    </w:p>
+    <w:p>
+      <w:pPr>
+        <w:pBdr>
+          <w:bottom w:val="single" w:sz="6" w:space="1" w:color="auto"/>
+        </w:pBdr>
+        <w:rPr>
+          <w:sz w:val="28"/>
+          <w:szCs w:val="28"/>
+        </w:rPr>
+      </w:pPr>
+      <w:proofErr w:type="spellStart"/>
+      <w:r>
+        <w:rPr>
+          <w:sz w:val="28"/>
+          <w:szCs w:val="28"/>
+        </w:rPr>
+        <w:t>Spacecraft</w:t>
+      </w:r>
+      <w:proofErr w:type="spellEnd"/>
+      <w:r>
+        <w:rPr>
+          <w:sz w:val="28"/>
+          <w:szCs w:val="28"/>
+        </w:rPr>
+        <w:t xml:space="preserve"> attitude control </w:t>
+      </w:r>
+      <w:proofErr w:type="spellStart"/>
+      <w:r>
+        <w:rPr>
+          <w:sz w:val="28"/>
+          <w:szCs w:val="28"/>
+        </w:rPr>
+        <w:t>using</w:t>
+      </w:r>
+      <w:proofErr w:type="spellEnd"/>
+      <w:r>
+        <w:rPr>
+          <w:sz w:val="28"/>
+          <w:szCs w:val="28"/>
+        </w:rPr>
+        <w:t xml:space="preserve"> </w:t>
+      </w:r>
+      <w:proofErr w:type="spellStart"/>
+      <w:r>
+        <w:rPr>
+          <w:sz w:val="28"/>
+          <w:szCs w:val="28"/>
+        </w:rPr>
+        <w:t>magnetic</w:t>
+      </w:r>
+      <w:proofErr w:type="spellEnd"/>
+      <w:r>
+        <w:rPr>
+          <w:sz w:val="28"/>
+          <w:szCs w:val="28"/>
+        </w:rPr>
+        <w:t xml:space="preserve"> actuators</w:t>
+      </w:r>
+    </w:p>
+    <w:p>
+      <w:pPr>
+        <w:rPr>
+          <w:sz w:val="28"/>
+          <w:szCs w:val="28"/>
+        </w:rPr>
+      </w:pPr>
     </w:p>
     <w:p>
       <w:pPr>
@@ -1918,7 +4344,7 @@
       </w:pPr>
     </w:p>
     <w:sectPr>
-      <w:headerReference w:type="default" r:id="rId18"/>
+      <w:headerReference w:type="default" r:id="rId43"/>
       <w:pgSz w:w="11906" w:h="16838"/>
       <w:pgMar w:top="1417" w:right="1134" w:bottom="1134" w:left="1134" w:header="708" w:footer="708" w:gutter="0"/>
       <w:cols w:space="708"/>
@@ -3477,4 +5903,16 @@
     </a:ext>
   </a:extLst>
 </a:theme>
+</file>
+
+<file path=customXml/item1.xml><?xml version="1.0" encoding="utf-8"?>
+<b:Sources xmlns:b="http://schemas.openxmlformats.org/officeDocument/2006/bibliography" xmlns="http://schemas.openxmlformats.org/officeDocument/2006/bibliography" SelectedStyle="\APASixthEditionOfficeOnline.xsl" StyleName="APA" Version="6"/>
+</file>
+
+<file path=customXml/itemProps1.xml><?xml version="1.0" encoding="utf-8"?>
+<ds:datastoreItem xmlns:ds="http://schemas.openxmlformats.org/officeDocument/2006/customXml" ds:itemID="{EACAFFB2-3A80-4790-BD63-D48FED842B68}">
+  <ds:schemaRefs>
+    <ds:schemaRef ds:uri="http://schemas.openxmlformats.org/officeDocument/2006/bibliography"/>
+  </ds:schemaRefs>
+</ds:datastoreItem>
 </file>
</xml_diff>

<commit_message>
Add some Paper PDF
</commit_message>
<xml_diff>
--- a/Material/Papers/Literature review.docx
+++ b/Material/Papers/Literature review.docx
@@ -274,27 +274,7 @@
           <w:sz w:val="24"/>
           <w:szCs w:val="24"/>
         </w:rPr>
-        <w:t xml:space="preserve">, and </w:t>
-      </w:r>
-      <w:proofErr w:type="gramStart"/>
-      <w:r>
-        <w:rPr>
-          <w:b/>
-          <w:bCs/>
-          <w:sz w:val="24"/>
-          <w:szCs w:val="24"/>
-        </w:rPr>
-        <w:t>Control :</w:t>
-      </w:r>
-      <w:proofErr w:type="gramEnd"/>
-      <w:r>
-        <w:rPr>
-          <w:b/>
-          <w:bCs/>
-          <w:sz w:val="24"/>
-          <w:szCs w:val="24"/>
-        </w:rPr>
-        <w:t xml:space="preserve"> From System </w:t>
+        <w:t xml:space="preserve">, and Control : From System </w:t>
       </w:r>
       <w:proofErr w:type="spellStart"/>
       <w:r>
@@ -466,23 +446,7 @@
             <w:sz w:val="28"/>
             <w:szCs w:val="28"/>
           </w:rPr>
-          <w:t>https://www.sciencedirect.com/science/article/</w:t>
-        </w:r>
-        <w:r>
-          <w:rPr>
-            <w:rStyle w:val="Collegamentoipertestuale"/>
-            <w:sz w:val="28"/>
-            <w:szCs w:val="28"/>
-          </w:rPr>
-          <w:t>p</w:t>
-        </w:r>
-        <w:r>
-          <w:rPr>
-            <w:rStyle w:val="Collegamentoipertestuale"/>
-            <w:sz w:val="28"/>
-            <w:szCs w:val="28"/>
-          </w:rPr>
-          <w:t>ii/S0005109804000767</w:t>
+          <w:t>https://www.sciencedirect.com/science/article/pii/S0005109804000767</w:t>
         </w:r>
       </w:hyperlink>
     </w:p>
@@ -516,7 +480,6 @@
         </w:rPr>
       </w:pPr>
       <w:proofErr w:type="spellStart"/>
-      <w:proofErr w:type="gramStart"/>
       <w:r>
         <w:rPr>
           <w:color w:val="000000" w:themeColor="text1"/>
@@ -526,7 +489,6 @@
         <w:t>Lovera,Schiavo</w:t>
       </w:r>
       <w:proofErr w:type="spellEnd"/>
-      <w:proofErr w:type="gramEnd"/>
       <w:r>
         <w:rPr>
           <w:color w:val="000000" w:themeColor="text1"/>
@@ -3349,8 +3311,17 @@
           <w:sz w:val="28"/>
           <w:szCs w:val="28"/>
         </w:rPr>
-        <w:t xml:space="preserve"> spacecraft</w:t>
-      </w:r>
+        <w:t xml:space="preserve"> </w:t>
+      </w:r>
+      <w:proofErr w:type="spellStart"/>
+      <w:r>
+        <w:rPr>
+          <w:sz w:val="28"/>
+          <w:szCs w:val="28"/>
+        </w:rPr>
+        <w:t>spacecraft</w:t>
+      </w:r>
+      <w:proofErr w:type="spellEnd"/>
     </w:p>
     <w:p>
       <w:pPr>
@@ -4307,6 +4278,122 @@
           <w:szCs w:val="28"/>
         </w:rPr>
       </w:pPr>
+      <w:r>
+        <w:rPr>
+          <w:sz w:val="28"/>
+          <w:szCs w:val="28"/>
+        </w:rPr>
+        <w:t xml:space="preserve">27) </w:t>
+      </w:r>
+      <w:hyperlink r:id="rId43" w:history="1">
+        <w:r>
+          <w:rPr>
+            <w:rStyle w:val="Collegamentoipertestuale"/>
+            <w:sz w:val="28"/>
+            <w:szCs w:val="28"/>
+          </w:rPr>
+          <w:t>https://ieeexplore.ieee.org/stamp/stamp.jsp?tp=&amp;arnumber=7171005</w:t>
+        </w:r>
+      </w:hyperlink>
+    </w:p>
+    <w:p>
+      <w:pPr>
+        <w:pBdr>
+          <w:bottom w:val="single" w:sz="6" w:space="1" w:color="auto"/>
+        </w:pBdr>
+        <w:rPr>
+          <w:sz w:val="28"/>
+          <w:szCs w:val="28"/>
+        </w:rPr>
+      </w:pPr>
+      <w:proofErr w:type="spellStart"/>
+      <w:r>
+        <w:rPr>
+          <w:sz w:val="28"/>
+          <w:szCs w:val="28"/>
+        </w:rPr>
+        <w:t>Magnetic</w:t>
+      </w:r>
+      <w:proofErr w:type="spellEnd"/>
+      <w:r>
+        <w:rPr>
+          <w:sz w:val="28"/>
+          <w:szCs w:val="28"/>
+        </w:rPr>
+        <w:t xml:space="preserve"> satellite </w:t>
+      </w:r>
+      <w:proofErr w:type="spellStart"/>
+      <w:r>
+        <w:rPr>
+          <w:sz w:val="28"/>
+          <w:szCs w:val="28"/>
+        </w:rPr>
+        <w:t>detumbling</w:t>
+      </w:r>
+      <w:proofErr w:type="spellEnd"/>
+      <w:r>
+        <w:rPr>
+          <w:sz w:val="28"/>
+          <w:szCs w:val="28"/>
+        </w:rPr>
+        <w:t xml:space="preserve">: the b-dot </w:t>
+      </w:r>
+      <w:proofErr w:type="spellStart"/>
+      <w:r>
+        <w:rPr>
+          <w:sz w:val="28"/>
+          <w:szCs w:val="28"/>
+        </w:rPr>
+        <w:t>algorithm</w:t>
+      </w:r>
+      <w:proofErr w:type="spellEnd"/>
+      <w:r>
+        <w:rPr>
+          <w:sz w:val="28"/>
+          <w:szCs w:val="28"/>
+        </w:rPr>
+        <w:t xml:space="preserve"> </w:t>
+      </w:r>
+      <w:proofErr w:type="spellStart"/>
+      <w:r>
+        <w:rPr>
+          <w:sz w:val="28"/>
+          <w:szCs w:val="28"/>
+        </w:rPr>
+        <w:t>revisited</w:t>
+      </w:r>
+      <w:proofErr w:type="spellEnd"/>
+      <w:r>
+        <w:rPr>
+          <w:sz w:val="28"/>
+          <w:szCs w:val="28"/>
+        </w:rPr>
+        <w:t>, LOVERA</w:t>
+      </w:r>
+    </w:p>
+    <w:p>
+      <w:pPr>
+        <w:rPr>
+          <w:sz w:val="28"/>
+          <w:szCs w:val="28"/>
+        </w:rPr>
+      </w:pPr>
+    </w:p>
+    <w:p>
+      <w:pPr>
+        <w:rPr>
+          <w:sz w:val="28"/>
+          <w:szCs w:val="28"/>
+        </w:rPr>
+      </w:pPr>
+    </w:p>
+    <w:p>
+      <w:pPr>
+        <w:rPr>
+          <w:sz w:val="28"/>
+          <w:szCs w:val="28"/>
+        </w:rPr>
+      </w:pPr>
     </w:p>
     <w:p>
       <w:pPr>
@@ -4344,7 +4431,7 @@
       </w:pPr>
     </w:p>
     <w:sectPr>
-      <w:headerReference w:type="default" r:id="rId43"/>
+      <w:headerReference w:type="default" r:id="rId44"/>
       <w:pgSz w:w="11906" w:h="16838"/>
       <w:pgMar w:top="1417" w:right="1134" w:bottom="1134" w:left="1134" w:header="708" w:footer="708" w:gutter="0"/>
       <w:cols w:space="708"/>

</xml_diff>